<commit_message>
JAI AVANCE DANS LE DOC
</commit_message>
<xml_diff>
--- a/Programmes_Lab/RED TEAM LAB.docx
+++ b/Programmes_Lab/RED TEAM LAB.docx
@@ -79,7 +79,7 @@
                     </pic:cNvPicPr>
                   </pic:nvPicPr>
                   <pic:blipFill>
-                    <a:blip r:embed="rId4">
+                    <a:blip r:embed="rId5">
                       <a:extLst>
                         <a:ext uri="{28A0092B-C50C-407E-A947-70E740481C1C}">
                           <a14:useLocalDpi xmlns:a14="http://schemas.microsoft.com/office/drawing/2010/main" val="0"/>
@@ -1349,12 +1349,1599 @@
     </w:tbl>
     <w:p>
       <w:pPr>
+        <w:jc w:val="center"/>
         <w:rPr>
           <w:sz w:val="36"/>
+          <w:u w:val="single"/>
+        </w:rPr>
+      </w:pPr>
+      <w:r>
+        <w:rPr>
+          <w:sz w:val="36"/>
+          <w:u w:val="single"/>
+        </w:rPr>
+        <w:lastRenderedPageBreak/>
+        <w:t>Schéma Exploitation</w:t>
+      </w:r>
+    </w:p>
+    <w:p>
+      <w:pPr>
+        <w:jc w:val="center"/>
+        <w:rPr>
+          <w:sz w:val="36"/>
+          <w:u w:val="single"/>
+        </w:rPr>
+      </w:pPr>
+    </w:p>
+    <w:p>
+      <w:pPr>
+        <w:rPr>
+          <w:sz w:val="36"/>
+        </w:rPr>
+      </w:pPr>
+      <w:r>
+        <w:rPr>
+          <w:noProof/>
+          <w:sz w:val="36"/>
+          <w:lang w:eastAsia="fr-FR"/>
+        </w:rPr>
+        <w:drawing>
+          <wp:inline distT="0" distB="0" distL="0" distR="0">
+            <wp:extent cx="5991225" cy="1038225"/>
+            <wp:effectExtent l="19050" t="0" r="9525" b="0"/>
+            <wp:docPr id="2" name="Diagramme 2"/>
+            <wp:cNvGraphicFramePr/>
+            <a:graphic xmlns:a="http://schemas.openxmlformats.org/drawingml/2006/main">
+              <a:graphicData uri="http://schemas.openxmlformats.org/drawingml/2006/diagram">
+                <dgm:relIds xmlns:dgm="http://schemas.openxmlformats.org/drawingml/2006/diagram" xmlns:r="http://schemas.openxmlformats.org/officeDocument/2006/relationships" r:dm="rId6" r:lo="rId7" r:qs="rId8" r:cs="rId9"/>
+              </a:graphicData>
+            </a:graphic>
+          </wp:inline>
+        </w:drawing>
+      </w:r>
+    </w:p>
+    <w:p>
+      <w:pPr>
+        <w:rPr>
+          <w:sz w:val="36"/>
+        </w:rPr>
+      </w:pPr>
+    </w:p>
+    <w:p>
+      <w:pPr>
+        <w:jc w:val="center"/>
+        <w:rPr>
+          <w:sz w:val="36"/>
+          <w:u w:val="single"/>
+        </w:rPr>
+      </w:pPr>
+      <w:r>
+        <w:rPr>
+          <w:sz w:val="36"/>
+          <w:u w:val="single"/>
+        </w:rPr>
+        <w:t xml:space="preserve">Résumé </w:t>
+      </w:r>
+      <w:r>
+        <w:rPr>
+          <w:sz w:val="36"/>
+          <w:u w:val="single"/>
+        </w:rPr>
+        <w:t xml:space="preserve">du </w:t>
+      </w:r>
+      <w:proofErr w:type="spellStart"/>
+      <w:r>
+        <w:rPr>
+          <w:sz w:val="36"/>
+          <w:u w:val="single"/>
+        </w:rPr>
+        <w:t>lab</w:t>
+      </w:r>
+      <w:proofErr w:type="spellEnd"/>
+    </w:p>
+    <w:p>
+      <w:pPr>
+        <w:jc w:val="center"/>
+        <w:rPr>
+          <w:sz w:val="36"/>
+          <w:u w:val="single"/>
+        </w:rPr>
+      </w:pPr>
+    </w:p>
+    <w:p>
+      <w:pPr>
+        <w:rPr>
+          <w:sz w:val="32"/>
+          <w:u w:val="single"/>
+        </w:rPr>
+      </w:pPr>
+      <w:r>
+        <w:rPr>
+          <w:sz w:val="32"/>
+          <w:u w:val="single"/>
+        </w:rPr>
+        <w:t>DMZ</w:t>
+      </w:r>
+      <w:r>
+        <w:rPr>
+          <w:sz w:val="32"/>
+          <w:u w:val="single"/>
+        </w:rPr>
+        <w:t> :</w:t>
+      </w:r>
+    </w:p>
+    <w:p>
+      <w:pPr>
+        <w:rPr>
+          <w:sz w:val="32"/>
+          <w:u w:val="single"/>
+        </w:rPr>
+      </w:pPr>
+    </w:p>
+    <w:p>
+      <w:pPr>
+        <w:rPr>
+          <w:sz w:val="32"/>
+        </w:rPr>
+      </w:pPr>
+      <w:r>
+        <w:rPr>
+          <w:sz w:val="32"/>
+        </w:rPr>
+        <w:t xml:space="preserve">Le joueur arrivera dans la partie VPN, il </w:t>
+      </w:r>
+      <w:proofErr w:type="spellStart"/>
+      <w:r>
+        <w:rPr>
+          <w:sz w:val="32"/>
+        </w:rPr>
+        <w:t>aurra</w:t>
+      </w:r>
+      <w:proofErr w:type="spellEnd"/>
+      <w:r>
+        <w:rPr>
+          <w:sz w:val="32"/>
+        </w:rPr>
+        <w:t xml:space="preserve"> accès à la DMZ (MailServ01, </w:t>
+      </w:r>
+      <w:proofErr w:type="spellStart"/>
+      <w:r>
+        <w:rPr>
+          <w:sz w:val="32"/>
+        </w:rPr>
+        <w:t>EvilbankwebPub</w:t>
+      </w:r>
+      <w:proofErr w:type="spellEnd"/>
+      <w:r>
+        <w:rPr>
+          <w:sz w:val="32"/>
+        </w:rPr>
+        <w:t xml:space="preserve"> et </w:t>
+      </w:r>
+      <w:proofErr w:type="spellStart"/>
+      <w:r>
+        <w:rPr>
+          <w:sz w:val="32"/>
+        </w:rPr>
+        <w:t>evilbankmail</w:t>
+      </w:r>
+      <w:proofErr w:type="spellEnd"/>
+      <w:r>
+        <w:rPr>
+          <w:sz w:val="32"/>
+        </w:rPr>
+        <w:t xml:space="preserve">). </w:t>
+      </w:r>
+    </w:p>
+    <w:p>
+      <w:pPr>
+        <w:rPr>
+          <w:sz w:val="32"/>
+        </w:rPr>
+      </w:pPr>
+      <w:r>
+        <w:rPr>
+          <w:sz w:val="32"/>
+        </w:rPr>
+        <w:t xml:space="preserve">Il </w:t>
+      </w:r>
+      <w:proofErr w:type="spellStart"/>
+      <w:r>
+        <w:rPr>
+          <w:sz w:val="32"/>
+        </w:rPr>
+        <w:t>aurra</w:t>
+      </w:r>
+      <w:proofErr w:type="spellEnd"/>
+      <w:r>
+        <w:rPr>
+          <w:sz w:val="32"/>
+        </w:rPr>
+        <w:t xml:space="preserve"> un compte à MailServ01 qui servira pour envoyer des mails.</w:t>
+      </w:r>
+    </w:p>
+    <w:p>
+      <w:pPr>
+        <w:rPr>
+          <w:sz w:val="32"/>
+        </w:rPr>
+      </w:pPr>
+      <w:proofErr w:type="spellStart"/>
+      <w:r>
+        <w:rPr>
+          <w:sz w:val="32"/>
+        </w:rPr>
+        <w:t>EvilBankWebPub</w:t>
+      </w:r>
+      <w:proofErr w:type="spellEnd"/>
+      <w:r>
+        <w:rPr>
+          <w:sz w:val="32"/>
+        </w:rPr>
+        <w:t xml:space="preserve"> </w:t>
+      </w:r>
+      <w:proofErr w:type="spellStart"/>
+      <w:r>
+        <w:rPr>
+          <w:sz w:val="32"/>
+        </w:rPr>
+        <w:t>aurr</w:t>
+      </w:r>
+      <w:proofErr w:type="spellEnd"/>
+      <w:r>
+        <w:rPr>
+          <w:sz w:val="32"/>
+        </w:rPr>
+        <w:tab/>
+      </w:r>
+      <w:proofErr w:type="spellStart"/>
+      <w:r>
+        <w:rPr>
+          <w:sz w:val="32"/>
+        </w:rPr>
+        <w:t>a</w:t>
+      </w:r>
+      <w:proofErr w:type="spellEnd"/>
+      <w:r>
+        <w:rPr>
+          <w:sz w:val="32"/>
+        </w:rPr>
+        <w:t xml:space="preserve"> un DNS (evilbank.com) pour permettre </w:t>
+      </w:r>
+      <w:proofErr w:type="spellStart"/>
+      <w:proofErr w:type="gramStart"/>
+      <w:r>
+        <w:rPr>
+          <w:sz w:val="32"/>
+        </w:rPr>
+        <w:t>a</w:t>
+      </w:r>
+      <w:proofErr w:type="spellEnd"/>
+      <w:proofErr w:type="gramEnd"/>
+      <w:r>
+        <w:rPr>
+          <w:sz w:val="32"/>
+        </w:rPr>
+        <w:t xml:space="preserve"> l’utilisateur d’</w:t>
+      </w:r>
+      <w:proofErr w:type="spellStart"/>
+      <w:r>
+        <w:rPr>
+          <w:sz w:val="32"/>
+        </w:rPr>
+        <w:t>acceder</w:t>
+      </w:r>
+      <w:proofErr w:type="spellEnd"/>
+      <w:r>
+        <w:rPr>
+          <w:sz w:val="32"/>
+        </w:rPr>
+        <w:t xml:space="preserve"> à celle-ci.</w:t>
+      </w:r>
+    </w:p>
+    <w:p>
+      <w:pPr>
+        <w:rPr>
+          <w:sz w:val="32"/>
+        </w:rPr>
+      </w:pPr>
+      <w:r>
+        <w:rPr>
+          <w:sz w:val="32"/>
+        </w:rPr>
+        <w:t xml:space="preserve">La machine </w:t>
+      </w:r>
+      <w:proofErr w:type="spellStart"/>
+      <w:r>
+        <w:rPr>
+          <w:sz w:val="32"/>
+        </w:rPr>
+        <w:t>EvilBankWebPub</w:t>
+      </w:r>
+      <w:proofErr w:type="spellEnd"/>
+      <w:r>
+        <w:rPr>
+          <w:sz w:val="32"/>
+        </w:rPr>
+        <w:t xml:space="preserve"> serra un site vitrine de l’entreprise qui permettra à l’utilisateur d’avoir des informations sur l’entreprise.</w:t>
+      </w:r>
+    </w:p>
+    <w:p>
+      <w:pPr>
+        <w:rPr>
+          <w:sz w:val="32"/>
+        </w:rPr>
+      </w:pPr>
+      <w:proofErr w:type="spellStart"/>
+      <w:r>
+        <w:rPr>
+          <w:sz w:val="32"/>
+        </w:rPr>
+        <w:t>EvilBankMail</w:t>
+      </w:r>
+      <w:proofErr w:type="spellEnd"/>
+      <w:r>
+        <w:rPr>
+          <w:sz w:val="32"/>
+        </w:rPr>
+        <w:t xml:space="preserve"> serra le serveur mail de l’entreprise, c’est ici que </w:t>
+      </w:r>
+      <w:proofErr w:type="spellStart"/>
+      <w:r>
+        <w:rPr>
+          <w:sz w:val="32"/>
+        </w:rPr>
+        <w:t>serront</w:t>
+      </w:r>
+      <w:proofErr w:type="spellEnd"/>
+      <w:r>
+        <w:rPr>
+          <w:sz w:val="32"/>
+        </w:rPr>
+        <w:t xml:space="preserve"> </w:t>
+      </w:r>
+      <w:proofErr w:type="spellStart"/>
+      <w:r>
+        <w:rPr>
+          <w:sz w:val="32"/>
+        </w:rPr>
+        <w:t>recus</w:t>
+      </w:r>
+      <w:proofErr w:type="spellEnd"/>
+      <w:r>
+        <w:rPr>
+          <w:sz w:val="32"/>
+        </w:rPr>
+        <w:t xml:space="preserve"> </w:t>
+      </w:r>
+      <w:proofErr w:type="gramStart"/>
+      <w:r>
+        <w:rPr>
+          <w:sz w:val="32"/>
+        </w:rPr>
+        <w:t>les mails envoyé</w:t>
+      </w:r>
+      <w:proofErr w:type="gramEnd"/>
+      <w:r>
+        <w:rPr>
+          <w:sz w:val="32"/>
+        </w:rPr>
+        <w:t xml:space="preserve"> aux employés de l’entreprise.</w:t>
+      </w:r>
+    </w:p>
+    <w:p>
+      <w:pPr>
+        <w:rPr>
+          <w:sz w:val="32"/>
+        </w:rPr>
+      </w:pPr>
+    </w:p>
+    <w:p>
+      <w:pPr>
+        <w:rPr>
+          <w:sz w:val="32"/>
+          <w:u w:val="single"/>
+        </w:rPr>
+      </w:pPr>
+      <w:r>
+        <w:rPr>
+          <w:sz w:val="32"/>
+          <w:u w:val="single"/>
+        </w:rPr>
+        <w:t>Réseau Local :</w:t>
+      </w:r>
+    </w:p>
+    <w:p>
+      <w:pPr>
+        <w:rPr>
+          <w:sz w:val="32"/>
+          <w:u w:val="single"/>
+        </w:rPr>
+      </w:pPr>
+    </w:p>
+    <w:p>
+      <w:pPr>
+        <w:rPr>
+          <w:sz w:val="32"/>
+        </w:rPr>
+      </w:pPr>
+      <w:r>
+        <w:rPr>
+          <w:sz w:val="32"/>
+        </w:rPr>
+        <w:t xml:space="preserve">C’est le réseau local de l’entreprise, les </w:t>
+      </w:r>
+      <w:proofErr w:type="spellStart"/>
+      <w:r>
+        <w:rPr>
+          <w:sz w:val="32"/>
+        </w:rPr>
+        <w:t>workstation</w:t>
+      </w:r>
+      <w:proofErr w:type="spellEnd"/>
+      <w:r>
+        <w:rPr>
+          <w:sz w:val="32"/>
+        </w:rPr>
+        <w:t xml:space="preserve"> sont les machines des utilisateurs de l’entreprise.</w:t>
+      </w:r>
+    </w:p>
+    <w:p>
+      <w:pPr>
+        <w:rPr>
+          <w:sz w:val="32"/>
+        </w:rPr>
+      </w:pPr>
+      <w:proofErr w:type="spellStart"/>
+      <w:r>
+        <w:rPr>
+          <w:sz w:val="32"/>
+        </w:rPr>
+        <w:lastRenderedPageBreak/>
+        <w:t>Evilbankdc</w:t>
+      </w:r>
+      <w:proofErr w:type="spellEnd"/>
+      <w:r>
+        <w:rPr>
+          <w:sz w:val="32"/>
+        </w:rPr>
+        <w:t xml:space="preserve"> est le </w:t>
+      </w:r>
+      <w:proofErr w:type="spellStart"/>
+      <w:r>
+        <w:rPr>
+          <w:sz w:val="32"/>
+        </w:rPr>
+        <w:t>domain</w:t>
+      </w:r>
+      <w:proofErr w:type="spellEnd"/>
+      <w:r>
+        <w:rPr>
+          <w:sz w:val="32"/>
+        </w:rPr>
+        <w:t xml:space="preserve"> </w:t>
+      </w:r>
+      <w:proofErr w:type="spellStart"/>
+      <w:r>
+        <w:rPr>
+          <w:sz w:val="32"/>
+        </w:rPr>
+        <w:t>controller</w:t>
+      </w:r>
+      <w:proofErr w:type="spellEnd"/>
+      <w:r>
+        <w:rPr>
+          <w:sz w:val="32"/>
+        </w:rPr>
+        <w:t xml:space="preserve"> de l’entreprise, </w:t>
+      </w:r>
+      <w:proofErr w:type="spellStart"/>
+      <w:r>
+        <w:rPr>
+          <w:sz w:val="32"/>
+        </w:rPr>
+        <w:t>Evilbankfiles</w:t>
+      </w:r>
+      <w:proofErr w:type="spellEnd"/>
+      <w:r>
+        <w:rPr>
+          <w:sz w:val="32"/>
+        </w:rPr>
+        <w:t xml:space="preserve"> est le serveur de fichier de l’entreprise c’est ici que </w:t>
+      </w:r>
+      <w:proofErr w:type="spellStart"/>
+      <w:r>
+        <w:rPr>
+          <w:sz w:val="32"/>
+        </w:rPr>
+        <w:t>serront</w:t>
+      </w:r>
+      <w:proofErr w:type="spellEnd"/>
+      <w:r>
+        <w:rPr>
+          <w:sz w:val="32"/>
+        </w:rPr>
+        <w:t xml:space="preserve"> </w:t>
+      </w:r>
+      <w:r>
+        <w:rPr>
+          <w:sz w:val="32"/>
+        </w:rPr>
+        <w:t>les dossiers partagés avec samba.</w:t>
+      </w:r>
+    </w:p>
+    <w:p>
+      <w:pPr>
+        <w:rPr>
+          <w:sz w:val="32"/>
+        </w:rPr>
+      </w:pPr>
+    </w:p>
+    <w:p>
+      <w:pPr>
+        <w:rPr>
+          <w:sz w:val="32"/>
+        </w:rPr>
+      </w:pPr>
+      <w:proofErr w:type="spellStart"/>
+      <w:r>
+        <w:rPr>
+          <w:sz w:val="32"/>
+        </w:rPr>
+        <w:t>Evilbankcloud</w:t>
+      </w:r>
+      <w:proofErr w:type="spellEnd"/>
+      <w:r>
+        <w:rPr>
+          <w:sz w:val="32"/>
+        </w:rPr>
+        <w:t>(</w:t>
+      </w:r>
+      <w:proofErr w:type="spellStart"/>
+      <w:r>
+        <w:rPr>
+          <w:sz w:val="32"/>
+        </w:rPr>
+        <w:t>preprod</w:t>
+      </w:r>
+      <w:proofErr w:type="spellEnd"/>
+      <w:r>
+        <w:rPr>
+          <w:sz w:val="32"/>
+        </w:rPr>
+        <w:t xml:space="preserve">) est un serveur en </w:t>
+      </w:r>
+      <w:proofErr w:type="spellStart"/>
+      <w:r>
+        <w:rPr>
+          <w:sz w:val="32"/>
+        </w:rPr>
+        <w:t>preprod</w:t>
+      </w:r>
+      <w:proofErr w:type="spellEnd"/>
+      <w:r>
+        <w:rPr>
+          <w:sz w:val="32"/>
+        </w:rPr>
+        <w:t xml:space="preserve">, l’entreprise commence petit à petit à passer au cloud. Le serveur cloud est </w:t>
+      </w:r>
+      <w:proofErr w:type="spellStart"/>
+      <w:r>
+        <w:rPr>
+          <w:sz w:val="32"/>
+        </w:rPr>
+        <w:t>preprod</w:t>
+      </w:r>
+      <w:proofErr w:type="spellEnd"/>
+      <w:r>
+        <w:rPr>
+          <w:sz w:val="32"/>
+        </w:rPr>
+        <w:t xml:space="preserve"> certains utilisateurs commence à l’utiliser pour tester le service.</w:t>
+      </w:r>
+    </w:p>
+    <w:p>
+      <w:pPr>
+        <w:rPr>
+          <w:sz w:val="32"/>
+        </w:rPr>
+      </w:pPr>
+    </w:p>
+    <w:p>
+      <w:pPr>
+        <w:rPr>
+          <w:sz w:val="32"/>
+        </w:rPr>
+      </w:pPr>
+      <w:proofErr w:type="spellStart"/>
+      <w:r>
+        <w:rPr>
+          <w:sz w:val="32"/>
+        </w:rPr>
+        <w:t>Evilbankweb</w:t>
+      </w:r>
+      <w:proofErr w:type="spellEnd"/>
+      <w:r>
+        <w:rPr>
+          <w:sz w:val="32"/>
+        </w:rPr>
+        <w:t>(</w:t>
+      </w:r>
+      <w:proofErr w:type="spellStart"/>
+      <w:r>
+        <w:rPr>
+          <w:sz w:val="32"/>
+        </w:rPr>
+        <w:t>preprod</w:t>
+      </w:r>
+      <w:proofErr w:type="spellEnd"/>
+      <w:r>
+        <w:rPr>
+          <w:sz w:val="32"/>
+        </w:rPr>
+        <w:t xml:space="preserve">) l’entreprise met en place un site web en local, celui-ci est encore </w:t>
+      </w:r>
+      <w:proofErr w:type="spellStart"/>
+      <w:r>
+        <w:rPr>
+          <w:sz w:val="32"/>
+        </w:rPr>
+        <w:t>developpement</w:t>
+      </w:r>
+      <w:proofErr w:type="spellEnd"/>
+      <w:r>
+        <w:rPr>
+          <w:sz w:val="32"/>
+        </w:rPr>
+        <w:t xml:space="preserve">. Seulement un </w:t>
+      </w:r>
+      <w:proofErr w:type="gramStart"/>
+      <w:r>
+        <w:rPr>
+          <w:sz w:val="32"/>
+        </w:rPr>
+        <w:t>utilisateur )</w:t>
+      </w:r>
+      <w:proofErr w:type="gramEnd"/>
+      <w:r>
+        <w:rPr>
+          <w:sz w:val="32"/>
+        </w:rPr>
+        <w:t xml:space="preserve"> accès à celui-ci.</w:t>
+      </w:r>
+    </w:p>
+    <w:p>
+      <w:pPr>
+        <w:rPr>
+          <w:sz w:val="32"/>
+        </w:rPr>
+      </w:pPr>
+    </w:p>
+    <w:p>
+      <w:pPr>
+        <w:rPr>
+          <w:sz w:val="32"/>
+        </w:rPr>
+      </w:pPr>
+    </w:p>
+    <w:p>
+      <w:pPr>
+        <w:rPr>
+          <w:sz w:val="32"/>
+        </w:rPr>
+      </w:pPr>
+    </w:p>
+    <w:p>
+      <w:pPr>
+        <w:rPr>
+          <w:sz w:val="32"/>
+        </w:rPr>
+      </w:pPr>
+    </w:p>
+    <w:p>
+      <w:pPr>
+        <w:rPr>
+          <w:sz w:val="32"/>
+        </w:rPr>
+      </w:pPr>
+    </w:p>
+    <w:p>
+      <w:pPr>
+        <w:rPr>
+          <w:sz w:val="32"/>
+        </w:rPr>
+      </w:pPr>
+    </w:p>
+    <w:p>
+      <w:pPr>
+        <w:rPr>
+          <w:sz w:val="32"/>
+        </w:rPr>
+      </w:pPr>
+    </w:p>
+    <w:p>
+      <w:pPr>
+        <w:rPr>
+          <w:sz w:val="32"/>
+        </w:rPr>
+      </w:pPr>
+    </w:p>
+    <w:p>
+      <w:pPr>
+        <w:rPr>
+          <w:sz w:val="32"/>
+        </w:rPr>
+      </w:pPr>
+    </w:p>
+    <w:p>
+      <w:pPr>
+        <w:rPr>
+          <w:sz w:val="32"/>
+        </w:rPr>
+      </w:pPr>
+    </w:p>
+    <w:p>
+      <w:pPr>
+        <w:rPr>
+          <w:sz w:val="32"/>
+        </w:rPr>
+      </w:pPr>
+    </w:p>
+    <w:p>
+      <w:pPr>
+        <w:rPr>
+          <w:sz w:val="32"/>
+        </w:rPr>
+      </w:pPr>
+    </w:p>
+    <w:p>
+      <w:pPr>
+        <w:rPr>
+          <w:sz w:val="32"/>
+        </w:rPr>
+      </w:pPr>
+    </w:p>
+    <w:p>
+      <w:pPr>
+        <w:rPr>
+          <w:sz w:val="32"/>
+        </w:rPr>
+      </w:pPr>
+    </w:p>
+    <w:p>
+      <w:pPr>
+        <w:jc w:val="center"/>
+        <w:rPr>
+          <w:sz w:val="36"/>
+          <w:u w:val="single"/>
+        </w:rPr>
+      </w:pPr>
+      <w:r>
+        <w:rPr>
+          <w:sz w:val="36"/>
+          <w:u w:val="single"/>
+        </w:rPr>
+        <w:lastRenderedPageBreak/>
+        <w:t xml:space="preserve">Exploitation du </w:t>
+      </w:r>
+      <w:proofErr w:type="spellStart"/>
+      <w:r>
+        <w:rPr>
+          <w:sz w:val="36"/>
+          <w:u w:val="single"/>
+        </w:rPr>
+        <w:t>lab</w:t>
+      </w:r>
+      <w:proofErr w:type="spellEnd"/>
+    </w:p>
+    <w:p>
+      <w:pPr>
+        <w:jc w:val="center"/>
+        <w:rPr>
+          <w:sz w:val="36"/>
+          <w:u w:val="single"/>
+        </w:rPr>
+      </w:pPr>
+    </w:p>
+    <w:p>
+      <w:pPr>
+        <w:rPr>
+          <w:sz w:val="32"/>
+          <w:u w:val="single"/>
+        </w:rPr>
+      </w:pPr>
+      <w:r>
+        <w:rPr>
+          <w:sz w:val="32"/>
+          <w:u w:val="single"/>
+        </w:rPr>
+        <w:t>Workstation-1 :</w:t>
+      </w:r>
+    </w:p>
+    <w:p>
+      <w:pPr>
+        <w:rPr>
+          <w:sz w:val="32"/>
+          <w:u w:val="single"/>
+        </w:rPr>
+      </w:pPr>
+    </w:p>
+    <w:p>
+      <w:pPr>
+        <w:rPr>
+          <w:sz w:val="32"/>
+        </w:rPr>
+      </w:pPr>
+      <w:r>
+        <w:rPr>
+          <w:sz w:val="32"/>
+        </w:rPr>
+        <w:t xml:space="preserve">Pour commencer, l’attaquant devra </w:t>
+      </w:r>
+      <w:proofErr w:type="spellStart"/>
+      <w:r>
+        <w:rPr>
+          <w:sz w:val="32"/>
+        </w:rPr>
+        <w:t>énumerer</w:t>
+      </w:r>
+      <w:proofErr w:type="spellEnd"/>
+      <w:r>
+        <w:rPr>
+          <w:sz w:val="32"/>
+        </w:rPr>
+        <w:t xml:space="preserve"> le site web de l’entreprise (</w:t>
+      </w:r>
+      <w:proofErr w:type="spellStart"/>
+      <w:r>
+        <w:rPr>
+          <w:sz w:val="32"/>
+        </w:rPr>
+        <w:t>EvilBankWebPub</w:t>
+      </w:r>
+      <w:proofErr w:type="spellEnd"/>
+      <w:r>
+        <w:rPr>
+          <w:sz w:val="32"/>
+        </w:rPr>
+        <w:t xml:space="preserve">). Sur le site il trouvera plusieurs </w:t>
+      </w:r>
+      <w:proofErr w:type="spellStart"/>
+      <w:r>
+        <w:rPr>
+          <w:sz w:val="32"/>
+        </w:rPr>
+        <w:t>addresses</w:t>
+      </w:r>
+      <w:proofErr w:type="spellEnd"/>
+      <w:r>
+        <w:rPr>
+          <w:sz w:val="32"/>
+        </w:rPr>
+        <w:t xml:space="preserve"> mail ainsi que des informations sur l’entreprise.</w:t>
+      </w:r>
+    </w:p>
+    <w:p>
+      <w:pPr>
+        <w:rPr>
+          <w:sz w:val="32"/>
+        </w:rPr>
+      </w:pPr>
+      <w:r>
+        <w:rPr>
+          <w:sz w:val="32"/>
+        </w:rPr>
+        <w:t xml:space="preserve">Pour exploiter cette machine, il faudra envoyer un mail de </w:t>
+      </w:r>
+      <w:proofErr w:type="spellStart"/>
+      <w:r>
+        <w:rPr>
+          <w:sz w:val="32"/>
+        </w:rPr>
+        <w:t>phising</w:t>
+      </w:r>
+      <w:proofErr w:type="spellEnd"/>
+      <w:r>
+        <w:rPr>
+          <w:sz w:val="32"/>
+        </w:rPr>
+        <w:t xml:space="preserve"> à une personne de l’entreprise. Cependant toutes les pièces jointes ne </w:t>
+      </w:r>
+      <w:proofErr w:type="spellStart"/>
+      <w:r>
+        <w:rPr>
+          <w:sz w:val="32"/>
+        </w:rPr>
+        <w:t>serront</w:t>
+      </w:r>
+      <w:proofErr w:type="spellEnd"/>
+      <w:r>
+        <w:rPr>
+          <w:sz w:val="32"/>
+        </w:rPr>
+        <w:t xml:space="preserve"> pas ouverte.</w:t>
+      </w:r>
+    </w:p>
+    <w:p>
+      <w:pPr>
+        <w:rPr>
+          <w:sz w:val="32"/>
+        </w:rPr>
+      </w:pPr>
+      <w:r>
+        <w:rPr>
+          <w:sz w:val="32"/>
+        </w:rPr>
+        <w:t xml:space="preserve">En effet, il faudra en premier lieux envoyer un email type demande d’information et l’utilisateur (employé de </w:t>
+      </w:r>
+      <w:proofErr w:type="spellStart"/>
+      <w:r>
+        <w:rPr>
+          <w:sz w:val="32"/>
+        </w:rPr>
+        <w:t>evilbank</w:t>
+      </w:r>
+      <w:proofErr w:type="spellEnd"/>
+      <w:r>
+        <w:rPr>
+          <w:sz w:val="32"/>
+        </w:rPr>
+        <w:t xml:space="preserve">) </w:t>
+      </w:r>
+      <w:proofErr w:type="spellStart"/>
+      <w:r>
+        <w:rPr>
+          <w:sz w:val="32"/>
+        </w:rPr>
+        <w:t>reprondra</w:t>
+      </w:r>
+      <w:proofErr w:type="spellEnd"/>
+      <w:r>
+        <w:rPr>
+          <w:sz w:val="32"/>
+        </w:rPr>
+        <w:t xml:space="preserve"> avec un mail qui aura une signature</w:t>
+      </w:r>
+      <w:r>
+        <w:rPr>
+          <w:sz w:val="32"/>
+        </w:rPr>
+        <w:t xml:space="preserve"> de l’entreprise</w:t>
+      </w:r>
+      <w:r>
+        <w:rPr>
+          <w:sz w:val="32"/>
+        </w:rPr>
+        <w:t>.</w:t>
+      </w:r>
+    </w:p>
+    <w:p>
+      <w:pPr>
+        <w:rPr>
+          <w:sz w:val="32"/>
+        </w:rPr>
+      </w:pPr>
+      <w:r>
+        <w:rPr>
+          <w:sz w:val="32"/>
+        </w:rPr>
+        <w:t xml:space="preserve">L’attaquant devra </w:t>
+      </w:r>
+      <w:proofErr w:type="spellStart"/>
+      <w:r>
+        <w:rPr>
+          <w:sz w:val="32"/>
+        </w:rPr>
+        <w:t>re</w:t>
+      </w:r>
+      <w:proofErr w:type="spellEnd"/>
+      <w:r>
+        <w:rPr>
+          <w:sz w:val="32"/>
+        </w:rPr>
+        <w:t xml:space="preserve">-envoyer un mail en </w:t>
+      </w:r>
+      <w:proofErr w:type="spellStart"/>
+      <w:r>
+        <w:rPr>
+          <w:sz w:val="32"/>
+        </w:rPr>
+        <w:t>spoofant</w:t>
+      </w:r>
+      <w:proofErr w:type="spellEnd"/>
+      <w:r>
+        <w:rPr>
+          <w:sz w:val="32"/>
+        </w:rPr>
+        <w:t xml:space="preserve"> le mail par celui d’un autre salarié (présent sur le site web) avec la signature</w:t>
+      </w:r>
+      <w:r>
+        <w:rPr>
+          <w:sz w:val="32"/>
+        </w:rPr>
+        <w:t xml:space="preserve"> (obtenus lors du premier envoie de mail)</w:t>
+      </w:r>
+      <w:r>
+        <w:rPr>
+          <w:sz w:val="32"/>
+        </w:rPr>
+        <w:t xml:space="preserve">. Le mail devra contenir une pièce jointe avec un document </w:t>
+      </w:r>
+      <w:proofErr w:type="spellStart"/>
+      <w:r>
+        <w:rPr>
+          <w:sz w:val="32"/>
+        </w:rPr>
+        <w:t>word</w:t>
+      </w:r>
+      <w:proofErr w:type="spellEnd"/>
+      <w:r>
+        <w:rPr>
+          <w:sz w:val="32"/>
+        </w:rPr>
+        <w:t>/</w:t>
+      </w:r>
+      <w:proofErr w:type="spellStart"/>
+      <w:r>
+        <w:rPr>
+          <w:sz w:val="32"/>
+        </w:rPr>
+        <w:t>excel</w:t>
+      </w:r>
+      <w:proofErr w:type="spellEnd"/>
+      <w:r>
+        <w:rPr>
+          <w:sz w:val="32"/>
+        </w:rPr>
+        <w:t xml:space="preserve"> contenant une macro avec un </w:t>
+      </w:r>
+      <w:proofErr w:type="spellStart"/>
+      <w:r>
+        <w:rPr>
+          <w:sz w:val="32"/>
+        </w:rPr>
+        <w:t>payload</w:t>
+      </w:r>
+      <w:proofErr w:type="spellEnd"/>
+      <w:r>
+        <w:rPr>
+          <w:sz w:val="32"/>
+        </w:rPr>
+        <w:t>.</w:t>
+      </w:r>
+    </w:p>
+    <w:p>
+      <w:pPr>
+        <w:rPr>
+          <w:sz w:val="32"/>
+        </w:rPr>
+      </w:pPr>
+      <w:r>
+        <w:rPr>
+          <w:sz w:val="32"/>
+        </w:rPr>
+        <w:t>L’employé ouvrira le mail avec la pièce jointe qu</w:t>
+      </w:r>
+      <w:r>
+        <w:rPr>
+          <w:sz w:val="32"/>
+        </w:rPr>
+        <w:t xml:space="preserve">i donnera un accès à la machine, celui-ci </w:t>
+      </w:r>
+      <w:proofErr w:type="spellStart"/>
+      <w:r>
+        <w:rPr>
+          <w:sz w:val="32"/>
+        </w:rPr>
+        <w:t>aurra</w:t>
+      </w:r>
+      <w:proofErr w:type="spellEnd"/>
+      <w:r>
+        <w:rPr>
+          <w:sz w:val="32"/>
+        </w:rPr>
+        <w:t xml:space="preserve"> un accès à un membre de l’OU </w:t>
+      </w:r>
+      <w:proofErr w:type="spellStart"/>
+      <w:r>
+        <w:rPr>
+          <w:sz w:val="32"/>
+        </w:rPr>
+        <w:t>Employees</w:t>
+      </w:r>
+      <w:proofErr w:type="spellEnd"/>
+      <w:r>
+        <w:rPr>
+          <w:sz w:val="32"/>
+        </w:rPr>
+        <w:t>.</w:t>
+      </w:r>
+    </w:p>
+    <w:p>
+      <w:pPr>
+        <w:rPr>
+          <w:sz w:val="32"/>
+        </w:rPr>
+      </w:pPr>
+      <w:r>
+        <w:rPr>
+          <w:sz w:val="32"/>
+        </w:rPr>
+        <w:t xml:space="preserve">Une fois sur la machine, il devra </w:t>
+      </w:r>
+      <w:proofErr w:type="spellStart"/>
+      <w:r>
+        <w:rPr>
+          <w:sz w:val="32"/>
+        </w:rPr>
+        <w:t>énumerer</w:t>
+      </w:r>
+      <w:proofErr w:type="spellEnd"/>
+      <w:r>
+        <w:rPr>
+          <w:sz w:val="32"/>
+        </w:rPr>
+        <w:t xml:space="preserve"> </w:t>
+      </w:r>
+      <w:proofErr w:type="gramStart"/>
+      <w:r>
+        <w:rPr>
+          <w:sz w:val="32"/>
+        </w:rPr>
+        <w:t>les comptes présent</w:t>
+      </w:r>
+      <w:proofErr w:type="gramEnd"/>
+      <w:r>
+        <w:rPr>
+          <w:sz w:val="32"/>
+        </w:rPr>
+        <w:t xml:space="preserve"> dans DPAPI (Data Protection API) de Windows. Un compte serra enregistré </w:t>
+      </w:r>
+      <w:r>
+        <w:rPr>
+          <w:sz w:val="32"/>
+        </w:rPr>
+        <w:t xml:space="preserve">sur </w:t>
+      </w:r>
+      <w:proofErr w:type="spellStart"/>
+      <w:r>
+        <w:rPr>
+          <w:sz w:val="32"/>
+        </w:rPr>
+        <w:t>Evilbankweb</w:t>
+      </w:r>
+      <w:proofErr w:type="spellEnd"/>
+      <w:r>
+        <w:rPr>
+          <w:sz w:val="32"/>
+        </w:rPr>
+        <w:t>(</w:t>
+      </w:r>
+      <w:proofErr w:type="spellStart"/>
+      <w:r>
+        <w:rPr>
+          <w:sz w:val="32"/>
+        </w:rPr>
+        <w:t>preprod</w:t>
+      </w:r>
+      <w:proofErr w:type="spellEnd"/>
+      <w:r>
+        <w:rPr>
+          <w:sz w:val="32"/>
+        </w:rPr>
+        <w:t>)</w:t>
+      </w:r>
+      <w:r>
+        <w:rPr>
+          <w:sz w:val="32"/>
+        </w:rPr>
+        <w:t>.</w:t>
+      </w:r>
+    </w:p>
+    <w:p>
+      <w:pPr>
+        <w:rPr>
+          <w:sz w:val="32"/>
+        </w:rPr>
+      </w:pPr>
+      <w:r>
+        <w:rPr>
+          <w:sz w:val="32"/>
+        </w:rPr>
+        <w:t xml:space="preserve">L’utilisateur utilise </w:t>
+      </w:r>
+      <w:proofErr w:type="spellStart"/>
+      <w:r>
+        <w:rPr>
+          <w:sz w:val="32"/>
+        </w:rPr>
+        <w:t>google</w:t>
+      </w:r>
+      <w:proofErr w:type="spellEnd"/>
+      <w:r>
+        <w:rPr>
+          <w:sz w:val="32"/>
+        </w:rPr>
+        <w:t xml:space="preserve"> chrome, il pourra obtenir les comptes via </w:t>
+      </w:r>
+      <w:proofErr w:type="spellStart"/>
+      <w:r>
+        <w:rPr>
+          <w:sz w:val="32"/>
+        </w:rPr>
+        <w:t>mimikatz</w:t>
+      </w:r>
+      <w:proofErr w:type="spellEnd"/>
+      <w:r>
+        <w:rPr>
+          <w:sz w:val="32"/>
+        </w:rPr>
+        <w:t xml:space="preserve"> ou </w:t>
+      </w:r>
+      <w:proofErr w:type="spellStart"/>
+      <w:r>
+        <w:rPr>
+          <w:sz w:val="32"/>
+        </w:rPr>
+        <w:t>sharpchromium</w:t>
+      </w:r>
+      <w:proofErr w:type="spellEnd"/>
+      <w:r>
+        <w:rPr>
+          <w:sz w:val="32"/>
+        </w:rPr>
+        <w:t>.</w:t>
+      </w:r>
+    </w:p>
+    <w:p>
+      <w:pPr>
+        <w:rPr>
+          <w:sz w:val="32"/>
+        </w:rPr>
+      </w:pPr>
+      <w:proofErr w:type="gramStart"/>
+      <w:r>
+        <w:rPr>
+          <w:sz w:val="32"/>
+        </w:rPr>
+        <w:t>Le compte obtenus</w:t>
+      </w:r>
+      <w:proofErr w:type="gramEnd"/>
+      <w:r>
+        <w:rPr>
+          <w:sz w:val="32"/>
+        </w:rPr>
+        <w:t xml:space="preserve"> permettra de se compter sur le </w:t>
+      </w:r>
+      <w:proofErr w:type="spellStart"/>
+      <w:r>
+        <w:rPr>
+          <w:sz w:val="32"/>
+        </w:rPr>
+        <w:t>wordpress</w:t>
+      </w:r>
+      <w:proofErr w:type="spellEnd"/>
+      <w:r>
+        <w:rPr>
+          <w:sz w:val="32"/>
+        </w:rPr>
+        <w:t xml:space="preserve"> mais cependant il utilise le compte </w:t>
+      </w:r>
+      <w:r>
+        <w:rPr>
+          <w:sz w:val="32"/>
+        </w:rPr>
+        <w:t>d’un utilisateur de l’UO Helpdesk.</w:t>
+      </w:r>
+    </w:p>
+    <w:p>
+      <w:pPr>
+        <w:rPr>
+          <w:sz w:val="32"/>
+        </w:rPr>
+      </w:pPr>
+      <w:r>
+        <w:rPr>
+          <w:sz w:val="32"/>
+        </w:rPr>
+        <w:lastRenderedPageBreak/>
+        <w:t xml:space="preserve">Avec le compte de celui-ci je vais pouvoir faire un </w:t>
+      </w:r>
+      <w:proofErr w:type="spellStart"/>
+      <w:r>
+        <w:rPr>
+          <w:sz w:val="32"/>
+        </w:rPr>
+        <w:t>smbexec</w:t>
+      </w:r>
+      <w:proofErr w:type="spellEnd"/>
+      <w:r>
+        <w:rPr>
+          <w:sz w:val="32"/>
+        </w:rPr>
+        <w:t xml:space="preserve"> sur Workstation-3.</w:t>
+      </w:r>
+    </w:p>
+    <w:p>
+      <w:pPr>
+        <w:rPr>
+          <w:sz w:val="32"/>
+        </w:rPr>
+      </w:pPr>
+    </w:p>
+    <w:p>
+      <w:pPr>
+        <w:rPr>
+          <w:sz w:val="32"/>
+          <w:u w:val="single"/>
+        </w:rPr>
+      </w:pPr>
+      <w:r>
+        <w:rPr>
+          <w:sz w:val="32"/>
+          <w:u w:val="single"/>
+        </w:rPr>
+        <w:t>Workstation-3</w:t>
+      </w:r>
+      <w:r>
+        <w:rPr>
+          <w:sz w:val="32"/>
+          <w:u w:val="single"/>
+        </w:rPr>
+        <w:t> :</w:t>
+      </w:r>
+    </w:p>
+    <w:p>
+      <w:pPr>
+        <w:rPr>
+          <w:sz w:val="32"/>
+        </w:rPr>
+      </w:pPr>
+    </w:p>
+    <w:p>
+      <w:pPr>
+        <w:rPr>
+          <w:sz w:val="32"/>
+        </w:rPr>
+      </w:pPr>
+      <w:proofErr w:type="gramStart"/>
+      <w:r>
+        <w:rPr>
+          <w:sz w:val="32"/>
+        </w:rPr>
+        <w:t>La personnes</w:t>
+      </w:r>
+      <w:proofErr w:type="gramEnd"/>
+      <w:r>
+        <w:rPr>
+          <w:sz w:val="32"/>
+        </w:rPr>
+        <w:t xml:space="preserve"> sur cette ordinateur </w:t>
+      </w:r>
+      <w:proofErr w:type="spellStart"/>
+      <w:r>
+        <w:rPr>
+          <w:sz w:val="32"/>
+        </w:rPr>
+        <w:t>prepare</w:t>
+      </w:r>
+      <w:proofErr w:type="spellEnd"/>
+      <w:r>
+        <w:rPr>
+          <w:sz w:val="32"/>
+        </w:rPr>
+        <w:t xml:space="preserve"> un programme pour permettre une </w:t>
+      </w:r>
+      <w:proofErr w:type="spellStart"/>
+      <w:r>
+        <w:rPr>
+          <w:sz w:val="32"/>
+        </w:rPr>
+        <w:t>connection</w:t>
+      </w:r>
+      <w:proofErr w:type="spellEnd"/>
+      <w:r>
+        <w:rPr>
+          <w:sz w:val="32"/>
+        </w:rPr>
+        <w:t xml:space="preserve"> à une base de donnée distante. L’attaquant devra télécharger le projet </w:t>
+      </w:r>
+      <w:proofErr w:type="spellStart"/>
+      <w:r>
+        <w:rPr>
+          <w:sz w:val="32"/>
+        </w:rPr>
+        <w:t>visual</w:t>
+      </w:r>
+      <w:proofErr w:type="spellEnd"/>
+      <w:r>
+        <w:rPr>
+          <w:sz w:val="32"/>
+        </w:rPr>
+        <w:t xml:space="preserve"> studio (.</w:t>
+      </w:r>
+      <w:proofErr w:type="spellStart"/>
+      <w:r>
+        <w:rPr>
+          <w:sz w:val="32"/>
+        </w:rPr>
+        <w:t>sln</w:t>
+      </w:r>
+      <w:proofErr w:type="spellEnd"/>
+      <w:r>
+        <w:rPr>
+          <w:sz w:val="32"/>
+        </w:rPr>
+        <w:t>) et regarder le code source.</w:t>
+      </w:r>
+    </w:p>
+    <w:p>
+      <w:pPr>
+        <w:rPr>
+          <w:sz w:val="32"/>
+        </w:rPr>
+      </w:pPr>
+      <w:r>
+        <w:rPr>
+          <w:sz w:val="32"/>
+        </w:rPr>
+        <w:t xml:space="preserve">Dans le code source, le mot de passe de </w:t>
+      </w:r>
+      <w:proofErr w:type="spellStart"/>
+      <w:r>
+        <w:rPr>
+          <w:sz w:val="32"/>
+        </w:rPr>
+        <w:t>connection</w:t>
+      </w:r>
+      <w:proofErr w:type="spellEnd"/>
+      <w:r>
+        <w:rPr>
+          <w:sz w:val="32"/>
+        </w:rPr>
+        <w:t xml:space="preserve"> à la base de donnée est le même que le mot de passe </w:t>
+      </w:r>
+      <w:proofErr w:type="spellStart"/>
+      <w:r>
+        <w:rPr>
+          <w:sz w:val="32"/>
+        </w:rPr>
+        <w:t>nextcloud</w:t>
+      </w:r>
+      <w:proofErr w:type="spellEnd"/>
+      <w:r>
+        <w:rPr>
+          <w:sz w:val="32"/>
+        </w:rPr>
+        <w:t xml:space="preserve"> qu’utilise l’utilisateur.</w:t>
+      </w:r>
+    </w:p>
+    <w:p>
+      <w:pPr>
+        <w:rPr>
+          <w:sz w:val="32"/>
+        </w:rPr>
+      </w:pPr>
+      <w:r>
+        <w:rPr>
+          <w:sz w:val="32"/>
+        </w:rPr>
+        <w:t xml:space="preserve">L’attaquant devra donc </w:t>
+      </w:r>
+      <w:proofErr w:type="spellStart"/>
+      <w:r>
+        <w:rPr>
+          <w:sz w:val="32"/>
+        </w:rPr>
+        <w:t>forward</w:t>
+      </w:r>
+      <w:proofErr w:type="spellEnd"/>
+      <w:r>
+        <w:rPr>
+          <w:sz w:val="32"/>
+        </w:rPr>
+        <w:t xml:space="preserve"> le port 80 et crée une VM </w:t>
+      </w:r>
+      <w:proofErr w:type="spellStart"/>
+      <w:r>
+        <w:rPr>
+          <w:sz w:val="32"/>
+        </w:rPr>
+        <w:t>windows</w:t>
+      </w:r>
+      <w:proofErr w:type="spellEnd"/>
+      <w:r>
+        <w:rPr>
+          <w:sz w:val="32"/>
+        </w:rPr>
+        <w:t xml:space="preserve"> </w:t>
+      </w:r>
+      <w:r>
+        <w:rPr>
+          <w:sz w:val="32"/>
+        </w:rPr>
+        <w:t xml:space="preserve">et installé </w:t>
+      </w:r>
+      <w:proofErr w:type="spellStart"/>
+      <w:r>
+        <w:rPr>
+          <w:sz w:val="32"/>
+        </w:rPr>
+        <w:t>NextCloud</w:t>
+      </w:r>
+      <w:proofErr w:type="spellEnd"/>
+      <w:r>
+        <w:rPr>
+          <w:sz w:val="32"/>
+        </w:rPr>
+        <w:t xml:space="preserve"> pour pouvoir ouvrir une session </w:t>
+      </w:r>
+      <w:proofErr w:type="spellStart"/>
+      <w:r>
+        <w:rPr>
+          <w:sz w:val="32"/>
+        </w:rPr>
+        <w:t>NextCloud</w:t>
+      </w:r>
+      <w:proofErr w:type="spellEnd"/>
+      <w:r>
+        <w:rPr>
+          <w:sz w:val="32"/>
+        </w:rPr>
+        <w:t xml:space="preserve"> et ainsi pouvoir déposer des fichiers.</w:t>
+      </w:r>
+    </w:p>
+    <w:p>
+      <w:pPr>
+        <w:rPr>
+          <w:sz w:val="32"/>
         </w:rPr>
       </w:pPr>
       <w:bookmarkStart w:id="0" w:name="_GoBack"/>
       <w:bookmarkEnd w:id="0"/>
+    </w:p>
+    <w:p>
+      <w:pPr>
+        <w:rPr>
+          <w:sz w:val="32"/>
+        </w:rPr>
+      </w:pPr>
+    </w:p>
+    <w:p>
+      <w:pPr>
+        <w:rPr>
+          <w:sz w:val="32"/>
+          <w:u w:val="single"/>
+        </w:rPr>
+      </w:pPr>
+    </w:p>
+    <w:p>
+      <w:pPr>
+        <w:rPr>
+          <w:sz w:val="32"/>
+        </w:rPr>
+      </w:pPr>
+    </w:p>
+    <w:p>
+      <w:pPr>
+        <w:rPr>
+          <w:sz w:val="32"/>
+        </w:rPr>
+      </w:pPr>
+    </w:p>
+    <w:p>
+      <w:pPr>
+        <w:rPr>
+          <w:sz w:val="32"/>
+        </w:rPr>
+      </w:pPr>
+    </w:p>
+    <w:p>
+      <w:pPr>
+        <w:rPr>
+          <w:sz w:val="32"/>
+        </w:rPr>
+      </w:pPr>
     </w:p>
     <w:sectPr>
       <w:pgSz w:w="11906" w:h="16838"/>
@@ -1809,6 +3396,2943 @@
 </w:styles>
 </file>
 
+<file path=word/diagrams/colors1.xml><?xml version="1.0" encoding="utf-8"?>
+<dgm:colorsDef xmlns:dgm="http://schemas.openxmlformats.org/drawingml/2006/diagram" xmlns:a="http://schemas.openxmlformats.org/drawingml/2006/main" uniqueId="urn:microsoft.com/office/officeart/2005/8/colors/accent1_2">
+  <dgm:title val=""/>
+  <dgm:desc val=""/>
+  <dgm:catLst>
+    <dgm:cat type="accent1" pri="11200"/>
+  </dgm:catLst>
+  <dgm:styleLbl name="node0">
+    <dgm:fillClrLst meth="repeat">
+      <a:schemeClr val="accent1"/>
+    </dgm:fillClrLst>
+    <dgm:linClrLst meth="repeat">
+      <a:schemeClr val="lt1"/>
+    </dgm:linClrLst>
+    <dgm:effectClrLst/>
+    <dgm:txLinClrLst/>
+    <dgm:txFillClrLst/>
+    <dgm:txEffectClrLst/>
+  </dgm:styleLbl>
+  <dgm:styleLbl name="alignNode1">
+    <dgm:fillClrLst meth="repeat">
+      <a:schemeClr val="accent1"/>
+    </dgm:fillClrLst>
+    <dgm:linClrLst meth="repeat">
+      <a:schemeClr val="accent1"/>
+    </dgm:linClrLst>
+    <dgm:effectClrLst/>
+    <dgm:txLinClrLst/>
+    <dgm:txFillClrLst/>
+    <dgm:txEffectClrLst/>
+  </dgm:styleLbl>
+  <dgm:styleLbl name="node1">
+    <dgm:fillClrLst meth="repeat">
+      <a:schemeClr val="accent1"/>
+    </dgm:fillClrLst>
+    <dgm:linClrLst meth="repeat">
+      <a:schemeClr val="lt1"/>
+    </dgm:linClrLst>
+    <dgm:effectClrLst/>
+    <dgm:txLinClrLst/>
+    <dgm:txFillClrLst/>
+    <dgm:txEffectClrLst/>
+  </dgm:styleLbl>
+  <dgm:styleLbl name="lnNode1">
+    <dgm:fillClrLst meth="repeat">
+      <a:schemeClr val="accent1"/>
+    </dgm:fillClrLst>
+    <dgm:linClrLst meth="repeat">
+      <a:schemeClr val="lt1"/>
+    </dgm:linClrLst>
+    <dgm:effectClrLst/>
+    <dgm:txLinClrLst/>
+    <dgm:txFillClrLst/>
+    <dgm:txEffectClrLst/>
+  </dgm:styleLbl>
+  <dgm:styleLbl name="vennNode1">
+    <dgm:fillClrLst meth="repeat">
+      <a:schemeClr val="accent1">
+        <a:alpha val="50000"/>
+      </a:schemeClr>
+    </dgm:fillClrLst>
+    <dgm:linClrLst meth="repeat">
+      <a:schemeClr val="lt1"/>
+    </dgm:linClrLst>
+    <dgm:effectClrLst/>
+    <dgm:txLinClrLst/>
+    <dgm:txFillClrLst/>
+    <dgm:txEffectClrLst/>
+  </dgm:styleLbl>
+  <dgm:styleLbl name="node2">
+    <dgm:fillClrLst meth="repeat">
+      <a:schemeClr val="accent1"/>
+    </dgm:fillClrLst>
+    <dgm:linClrLst meth="repeat">
+      <a:schemeClr val="lt1"/>
+    </dgm:linClrLst>
+    <dgm:effectClrLst/>
+    <dgm:txLinClrLst/>
+    <dgm:txFillClrLst/>
+    <dgm:txEffectClrLst/>
+  </dgm:styleLbl>
+  <dgm:styleLbl name="node3">
+    <dgm:fillClrLst meth="repeat">
+      <a:schemeClr val="accent1"/>
+    </dgm:fillClrLst>
+    <dgm:linClrLst meth="repeat">
+      <a:schemeClr val="lt1"/>
+    </dgm:linClrLst>
+    <dgm:effectClrLst/>
+    <dgm:txLinClrLst/>
+    <dgm:txFillClrLst/>
+    <dgm:txEffectClrLst/>
+  </dgm:styleLbl>
+  <dgm:styleLbl name="node4">
+    <dgm:fillClrLst meth="repeat">
+      <a:schemeClr val="accent1"/>
+    </dgm:fillClrLst>
+    <dgm:linClrLst meth="repeat">
+      <a:schemeClr val="lt1"/>
+    </dgm:linClrLst>
+    <dgm:effectClrLst/>
+    <dgm:txLinClrLst/>
+    <dgm:txFillClrLst/>
+    <dgm:txEffectClrLst/>
+  </dgm:styleLbl>
+  <dgm:styleLbl name="fgImgPlace1">
+    <dgm:fillClrLst meth="repeat">
+      <a:schemeClr val="accent1">
+        <a:tint val="50000"/>
+      </a:schemeClr>
+    </dgm:fillClrLst>
+    <dgm:linClrLst meth="repeat">
+      <a:schemeClr val="lt1"/>
+    </dgm:linClrLst>
+    <dgm:effectClrLst/>
+    <dgm:txLinClrLst/>
+    <dgm:txFillClrLst meth="repeat">
+      <a:schemeClr val="lt1"/>
+    </dgm:txFillClrLst>
+    <dgm:txEffectClrLst/>
+  </dgm:styleLbl>
+  <dgm:styleLbl name="alignImgPlace1">
+    <dgm:fillClrLst meth="repeat">
+      <a:schemeClr val="accent1">
+        <a:tint val="50000"/>
+      </a:schemeClr>
+    </dgm:fillClrLst>
+    <dgm:linClrLst meth="repeat">
+      <a:schemeClr val="lt1"/>
+    </dgm:linClrLst>
+    <dgm:effectClrLst/>
+    <dgm:txLinClrLst/>
+    <dgm:txFillClrLst meth="repeat">
+      <a:schemeClr val="lt1"/>
+    </dgm:txFillClrLst>
+    <dgm:txEffectClrLst/>
+  </dgm:styleLbl>
+  <dgm:styleLbl name="bgImgPlace1">
+    <dgm:fillClrLst meth="repeat">
+      <a:schemeClr val="accent1">
+        <a:tint val="50000"/>
+      </a:schemeClr>
+    </dgm:fillClrLst>
+    <dgm:linClrLst meth="repeat">
+      <a:schemeClr val="lt1"/>
+    </dgm:linClrLst>
+    <dgm:effectClrLst/>
+    <dgm:txLinClrLst/>
+    <dgm:txFillClrLst meth="repeat">
+      <a:schemeClr val="lt1"/>
+    </dgm:txFillClrLst>
+    <dgm:txEffectClrLst/>
+  </dgm:styleLbl>
+  <dgm:styleLbl name="sibTrans2D1">
+    <dgm:fillClrLst meth="repeat">
+      <a:schemeClr val="accent1">
+        <a:tint val="60000"/>
+      </a:schemeClr>
+    </dgm:fillClrLst>
+    <dgm:linClrLst meth="repeat">
+      <a:schemeClr val="accent1">
+        <a:tint val="60000"/>
+      </a:schemeClr>
+    </dgm:linClrLst>
+    <dgm:effectClrLst/>
+    <dgm:txLinClrLst/>
+    <dgm:txFillClrLst/>
+    <dgm:txEffectClrLst/>
+  </dgm:styleLbl>
+  <dgm:styleLbl name="fgSibTrans2D1">
+    <dgm:fillClrLst meth="repeat">
+      <a:schemeClr val="accent1">
+        <a:tint val="60000"/>
+      </a:schemeClr>
+    </dgm:fillClrLst>
+    <dgm:linClrLst meth="repeat">
+      <a:schemeClr val="accent1">
+        <a:tint val="60000"/>
+      </a:schemeClr>
+    </dgm:linClrLst>
+    <dgm:effectClrLst/>
+    <dgm:txLinClrLst/>
+    <dgm:txFillClrLst/>
+    <dgm:txEffectClrLst/>
+  </dgm:styleLbl>
+  <dgm:styleLbl name="bgSibTrans2D1">
+    <dgm:fillClrLst meth="repeat">
+      <a:schemeClr val="accent1">
+        <a:tint val="60000"/>
+      </a:schemeClr>
+    </dgm:fillClrLst>
+    <dgm:linClrLst meth="repeat">
+      <a:schemeClr val="accent1">
+        <a:tint val="60000"/>
+      </a:schemeClr>
+    </dgm:linClrLst>
+    <dgm:effectClrLst/>
+    <dgm:txLinClrLst/>
+    <dgm:txFillClrLst/>
+    <dgm:txEffectClrLst/>
+  </dgm:styleLbl>
+  <dgm:styleLbl name="sibTrans1D1">
+    <dgm:fillClrLst meth="repeat">
+      <a:schemeClr val="accent1"/>
+    </dgm:fillClrLst>
+    <dgm:linClrLst meth="repeat">
+      <a:schemeClr val="accent1"/>
+    </dgm:linClrLst>
+    <dgm:effectClrLst/>
+    <dgm:txLinClrLst/>
+    <dgm:txFillClrLst meth="repeat">
+      <a:schemeClr val="tx1"/>
+    </dgm:txFillClrLst>
+    <dgm:txEffectClrLst/>
+  </dgm:styleLbl>
+  <dgm:styleLbl name="callout">
+    <dgm:fillClrLst meth="repeat">
+      <a:schemeClr val="accent1"/>
+    </dgm:fillClrLst>
+    <dgm:linClrLst meth="repeat">
+      <a:schemeClr val="accent1">
+        <a:tint val="50000"/>
+      </a:schemeClr>
+    </dgm:linClrLst>
+    <dgm:effectClrLst/>
+    <dgm:txLinClrLst/>
+    <dgm:txFillClrLst meth="repeat">
+      <a:schemeClr val="tx1"/>
+    </dgm:txFillClrLst>
+    <dgm:txEffectClrLst/>
+  </dgm:styleLbl>
+  <dgm:styleLbl name="asst0">
+    <dgm:fillClrLst meth="repeat">
+      <a:schemeClr val="accent1"/>
+    </dgm:fillClrLst>
+    <dgm:linClrLst meth="repeat">
+      <a:schemeClr val="lt1"/>
+    </dgm:linClrLst>
+    <dgm:effectClrLst/>
+    <dgm:txLinClrLst/>
+    <dgm:txFillClrLst/>
+    <dgm:txEffectClrLst/>
+  </dgm:styleLbl>
+  <dgm:styleLbl name="asst1">
+    <dgm:fillClrLst meth="repeat">
+      <a:schemeClr val="accent1"/>
+    </dgm:fillClrLst>
+    <dgm:linClrLst meth="repeat">
+      <a:schemeClr val="lt1"/>
+    </dgm:linClrLst>
+    <dgm:effectClrLst/>
+    <dgm:txLinClrLst/>
+    <dgm:txFillClrLst/>
+    <dgm:txEffectClrLst/>
+  </dgm:styleLbl>
+  <dgm:styleLbl name="asst2">
+    <dgm:fillClrLst meth="repeat">
+      <a:schemeClr val="accent1"/>
+    </dgm:fillClrLst>
+    <dgm:linClrLst meth="repeat">
+      <a:schemeClr val="lt1"/>
+    </dgm:linClrLst>
+    <dgm:effectClrLst/>
+    <dgm:txLinClrLst/>
+    <dgm:txFillClrLst/>
+    <dgm:txEffectClrLst/>
+  </dgm:styleLbl>
+  <dgm:styleLbl name="asst3">
+    <dgm:fillClrLst meth="repeat">
+      <a:schemeClr val="accent1"/>
+    </dgm:fillClrLst>
+    <dgm:linClrLst meth="repeat">
+      <a:schemeClr val="lt1"/>
+    </dgm:linClrLst>
+    <dgm:effectClrLst/>
+    <dgm:txLinClrLst/>
+    <dgm:txFillClrLst/>
+    <dgm:txEffectClrLst/>
+  </dgm:styleLbl>
+  <dgm:styleLbl name="asst4">
+    <dgm:fillClrLst meth="repeat">
+      <a:schemeClr val="accent1"/>
+    </dgm:fillClrLst>
+    <dgm:linClrLst meth="repeat">
+      <a:schemeClr val="lt1"/>
+    </dgm:linClrLst>
+    <dgm:effectClrLst/>
+    <dgm:txLinClrLst/>
+    <dgm:txFillClrLst/>
+    <dgm:txEffectClrLst/>
+  </dgm:styleLbl>
+  <dgm:styleLbl name="parChTrans2D1">
+    <dgm:fillClrLst meth="repeat">
+      <a:schemeClr val="accent1">
+        <a:tint val="60000"/>
+      </a:schemeClr>
+    </dgm:fillClrLst>
+    <dgm:linClrLst meth="repeat">
+      <a:schemeClr val="accent1">
+        <a:tint val="60000"/>
+      </a:schemeClr>
+    </dgm:linClrLst>
+    <dgm:effectClrLst/>
+    <dgm:txLinClrLst/>
+    <dgm:txFillClrLst meth="repeat">
+      <a:schemeClr val="lt1"/>
+    </dgm:txFillClrLst>
+    <dgm:txEffectClrLst/>
+  </dgm:styleLbl>
+  <dgm:styleLbl name="parChTrans2D2">
+    <dgm:fillClrLst meth="repeat">
+      <a:schemeClr val="accent1"/>
+    </dgm:fillClrLst>
+    <dgm:linClrLst meth="repeat">
+      <a:schemeClr val="accent1"/>
+    </dgm:linClrLst>
+    <dgm:effectClrLst/>
+    <dgm:txLinClrLst/>
+    <dgm:txFillClrLst meth="repeat">
+      <a:schemeClr val="lt1"/>
+    </dgm:txFillClrLst>
+    <dgm:txEffectClrLst/>
+  </dgm:styleLbl>
+  <dgm:styleLbl name="parChTrans2D3">
+    <dgm:fillClrLst meth="repeat">
+      <a:schemeClr val="accent1"/>
+    </dgm:fillClrLst>
+    <dgm:linClrLst meth="repeat">
+      <a:schemeClr val="accent1"/>
+    </dgm:linClrLst>
+    <dgm:effectClrLst/>
+    <dgm:txLinClrLst/>
+    <dgm:txFillClrLst meth="repeat">
+      <a:schemeClr val="lt1"/>
+    </dgm:txFillClrLst>
+    <dgm:txEffectClrLst/>
+  </dgm:styleLbl>
+  <dgm:styleLbl name="parChTrans2D4">
+    <dgm:fillClrLst meth="repeat">
+      <a:schemeClr val="accent1"/>
+    </dgm:fillClrLst>
+    <dgm:linClrLst meth="repeat">
+      <a:schemeClr val="accent1"/>
+    </dgm:linClrLst>
+    <dgm:effectClrLst/>
+    <dgm:txLinClrLst/>
+    <dgm:txFillClrLst meth="repeat">
+      <a:schemeClr val="lt1"/>
+    </dgm:txFillClrLst>
+    <dgm:txEffectClrLst/>
+  </dgm:styleLbl>
+  <dgm:styleLbl name="parChTrans1D1">
+    <dgm:fillClrLst meth="repeat">
+      <a:schemeClr val="accent1"/>
+    </dgm:fillClrLst>
+    <dgm:linClrLst meth="repeat">
+      <a:schemeClr val="accent1">
+        <a:shade val="60000"/>
+      </a:schemeClr>
+    </dgm:linClrLst>
+    <dgm:effectClrLst/>
+    <dgm:txLinClrLst/>
+    <dgm:txFillClrLst meth="repeat">
+      <a:schemeClr val="tx1"/>
+    </dgm:txFillClrLst>
+    <dgm:txEffectClrLst/>
+  </dgm:styleLbl>
+  <dgm:styleLbl name="parChTrans1D2">
+    <dgm:fillClrLst meth="repeat">
+      <a:schemeClr val="accent1"/>
+    </dgm:fillClrLst>
+    <dgm:linClrLst meth="repeat">
+      <a:schemeClr val="accent1">
+        <a:shade val="60000"/>
+      </a:schemeClr>
+    </dgm:linClrLst>
+    <dgm:effectClrLst/>
+    <dgm:txLinClrLst/>
+    <dgm:txFillClrLst meth="repeat">
+      <a:schemeClr val="tx1"/>
+    </dgm:txFillClrLst>
+    <dgm:txEffectClrLst/>
+  </dgm:styleLbl>
+  <dgm:styleLbl name="parChTrans1D3">
+    <dgm:fillClrLst meth="repeat">
+      <a:schemeClr val="accent1"/>
+    </dgm:fillClrLst>
+    <dgm:linClrLst meth="repeat">
+      <a:schemeClr val="accent1">
+        <a:shade val="80000"/>
+      </a:schemeClr>
+    </dgm:linClrLst>
+    <dgm:effectClrLst/>
+    <dgm:txLinClrLst/>
+    <dgm:txFillClrLst meth="repeat">
+      <a:schemeClr val="tx1"/>
+    </dgm:txFillClrLst>
+    <dgm:txEffectClrLst/>
+  </dgm:styleLbl>
+  <dgm:styleLbl name="parChTrans1D4">
+    <dgm:fillClrLst meth="repeat">
+      <a:schemeClr val="accent1"/>
+    </dgm:fillClrLst>
+    <dgm:linClrLst meth="repeat">
+      <a:schemeClr val="accent1">
+        <a:shade val="80000"/>
+      </a:schemeClr>
+    </dgm:linClrLst>
+    <dgm:effectClrLst/>
+    <dgm:txLinClrLst/>
+    <dgm:txFillClrLst meth="repeat">
+      <a:schemeClr val="tx1"/>
+    </dgm:txFillClrLst>
+    <dgm:txEffectClrLst/>
+  </dgm:styleLbl>
+  <dgm:styleLbl name="fgAcc1">
+    <dgm:fillClrLst meth="repeat">
+      <a:schemeClr val="lt1">
+        <a:alpha val="90000"/>
+      </a:schemeClr>
+    </dgm:fillClrLst>
+    <dgm:linClrLst meth="repeat">
+      <a:schemeClr val="accent1"/>
+    </dgm:linClrLst>
+    <dgm:effectClrLst/>
+    <dgm:txLinClrLst/>
+    <dgm:txFillClrLst meth="repeat">
+      <a:schemeClr val="dk1"/>
+    </dgm:txFillClrLst>
+    <dgm:txEffectClrLst/>
+  </dgm:styleLbl>
+  <dgm:styleLbl name="conFgAcc1">
+    <dgm:fillClrLst meth="repeat">
+      <a:schemeClr val="lt1">
+        <a:alpha val="90000"/>
+      </a:schemeClr>
+    </dgm:fillClrLst>
+    <dgm:linClrLst meth="repeat">
+      <a:schemeClr val="accent1"/>
+    </dgm:linClrLst>
+    <dgm:effectClrLst/>
+    <dgm:txLinClrLst/>
+    <dgm:txFillClrLst meth="repeat">
+      <a:schemeClr val="dk1"/>
+    </dgm:txFillClrLst>
+    <dgm:txEffectClrLst/>
+  </dgm:styleLbl>
+  <dgm:styleLbl name="alignAcc1">
+    <dgm:fillClrLst meth="repeat">
+      <a:schemeClr val="lt1">
+        <a:alpha val="90000"/>
+      </a:schemeClr>
+    </dgm:fillClrLst>
+    <dgm:linClrLst meth="repeat">
+      <a:schemeClr val="accent1"/>
+    </dgm:linClrLst>
+    <dgm:effectClrLst/>
+    <dgm:txLinClrLst/>
+    <dgm:txFillClrLst meth="repeat">
+      <a:schemeClr val="dk1"/>
+    </dgm:txFillClrLst>
+    <dgm:txEffectClrLst/>
+  </dgm:styleLbl>
+  <dgm:styleLbl name="trAlignAcc1">
+    <dgm:fillClrLst meth="repeat">
+      <a:schemeClr val="lt1">
+        <a:alpha val="40000"/>
+      </a:schemeClr>
+    </dgm:fillClrLst>
+    <dgm:linClrLst meth="repeat">
+      <a:schemeClr val="accent1"/>
+    </dgm:linClrLst>
+    <dgm:effectClrLst/>
+    <dgm:txLinClrLst/>
+    <dgm:txFillClrLst meth="repeat">
+      <a:schemeClr val="dk1"/>
+    </dgm:txFillClrLst>
+    <dgm:txEffectClrLst/>
+  </dgm:styleLbl>
+  <dgm:styleLbl name="bgAcc1">
+    <dgm:fillClrLst meth="repeat">
+      <a:schemeClr val="lt1">
+        <a:alpha val="90000"/>
+      </a:schemeClr>
+    </dgm:fillClrLst>
+    <dgm:linClrLst meth="repeat">
+      <a:schemeClr val="accent1"/>
+    </dgm:linClrLst>
+    <dgm:effectClrLst/>
+    <dgm:txLinClrLst/>
+    <dgm:txFillClrLst meth="repeat">
+      <a:schemeClr val="dk1"/>
+    </dgm:txFillClrLst>
+    <dgm:txEffectClrLst/>
+  </dgm:styleLbl>
+  <dgm:styleLbl name="solidFgAcc1">
+    <dgm:fillClrLst meth="repeat">
+      <a:schemeClr val="lt1"/>
+    </dgm:fillClrLst>
+    <dgm:linClrLst meth="repeat">
+      <a:schemeClr val="accent1"/>
+    </dgm:linClrLst>
+    <dgm:effectClrLst/>
+    <dgm:txLinClrLst/>
+    <dgm:txFillClrLst meth="repeat">
+      <a:schemeClr val="dk1"/>
+    </dgm:txFillClrLst>
+    <dgm:txEffectClrLst/>
+  </dgm:styleLbl>
+  <dgm:styleLbl name="solidAlignAcc1">
+    <dgm:fillClrLst meth="repeat">
+      <a:schemeClr val="lt1"/>
+    </dgm:fillClrLst>
+    <dgm:linClrLst meth="repeat">
+      <a:schemeClr val="accent1"/>
+    </dgm:linClrLst>
+    <dgm:effectClrLst/>
+    <dgm:txLinClrLst/>
+    <dgm:txFillClrLst meth="repeat">
+      <a:schemeClr val="dk1"/>
+    </dgm:txFillClrLst>
+    <dgm:txEffectClrLst/>
+  </dgm:styleLbl>
+  <dgm:styleLbl name="solidBgAcc1">
+    <dgm:fillClrLst meth="repeat">
+      <a:schemeClr val="lt1"/>
+    </dgm:fillClrLst>
+    <dgm:linClrLst meth="repeat">
+      <a:schemeClr val="accent1"/>
+    </dgm:linClrLst>
+    <dgm:effectClrLst/>
+    <dgm:txLinClrLst/>
+    <dgm:txFillClrLst meth="repeat">
+      <a:schemeClr val="dk1"/>
+    </dgm:txFillClrLst>
+    <dgm:txEffectClrLst/>
+  </dgm:styleLbl>
+  <dgm:styleLbl name="fgAccFollowNode1">
+    <dgm:fillClrLst meth="repeat">
+      <a:schemeClr val="accent1">
+        <a:alpha val="90000"/>
+        <a:tint val="40000"/>
+      </a:schemeClr>
+    </dgm:fillClrLst>
+    <dgm:linClrLst meth="repeat">
+      <a:schemeClr val="accent1">
+        <a:alpha val="90000"/>
+        <a:tint val="40000"/>
+      </a:schemeClr>
+    </dgm:linClrLst>
+    <dgm:effectClrLst/>
+    <dgm:txLinClrLst/>
+    <dgm:txFillClrLst meth="repeat">
+      <a:schemeClr val="dk1"/>
+    </dgm:txFillClrLst>
+    <dgm:txEffectClrLst/>
+  </dgm:styleLbl>
+  <dgm:styleLbl name="alignAccFollowNode1">
+    <dgm:fillClrLst meth="repeat">
+      <a:schemeClr val="accent1">
+        <a:alpha val="90000"/>
+        <a:tint val="40000"/>
+      </a:schemeClr>
+    </dgm:fillClrLst>
+    <dgm:linClrLst meth="repeat">
+      <a:schemeClr val="accent1">
+        <a:alpha val="90000"/>
+        <a:tint val="40000"/>
+      </a:schemeClr>
+    </dgm:linClrLst>
+    <dgm:effectClrLst/>
+    <dgm:txLinClrLst/>
+    <dgm:txFillClrLst meth="repeat">
+      <a:schemeClr val="dk1"/>
+    </dgm:txFillClrLst>
+    <dgm:txEffectClrLst/>
+  </dgm:styleLbl>
+  <dgm:styleLbl name="bgAccFollowNode1">
+    <dgm:fillClrLst meth="repeat">
+      <a:schemeClr val="accent1">
+        <a:alpha val="90000"/>
+        <a:tint val="40000"/>
+      </a:schemeClr>
+    </dgm:fillClrLst>
+    <dgm:linClrLst meth="repeat">
+      <a:schemeClr val="accent1">
+        <a:alpha val="90000"/>
+        <a:tint val="40000"/>
+      </a:schemeClr>
+    </dgm:linClrLst>
+    <dgm:effectClrLst/>
+    <dgm:txLinClrLst/>
+    <dgm:txFillClrLst meth="repeat">
+      <a:schemeClr val="dk1"/>
+    </dgm:txFillClrLst>
+    <dgm:txEffectClrLst/>
+  </dgm:styleLbl>
+  <dgm:styleLbl name="fgAcc0">
+    <dgm:fillClrLst meth="repeat">
+      <a:schemeClr val="lt1">
+        <a:alpha val="90000"/>
+      </a:schemeClr>
+    </dgm:fillClrLst>
+    <dgm:linClrLst meth="repeat">
+      <a:schemeClr val="accent1"/>
+    </dgm:linClrLst>
+    <dgm:effectClrLst/>
+    <dgm:txLinClrLst/>
+    <dgm:txFillClrLst meth="repeat">
+      <a:schemeClr val="dk1"/>
+    </dgm:txFillClrLst>
+    <dgm:txEffectClrLst/>
+  </dgm:styleLbl>
+  <dgm:styleLbl name="fgAcc2">
+    <dgm:fillClrLst meth="repeat">
+      <a:schemeClr val="lt1">
+        <a:alpha val="90000"/>
+      </a:schemeClr>
+    </dgm:fillClrLst>
+    <dgm:linClrLst meth="repeat">
+      <a:schemeClr val="accent1"/>
+    </dgm:linClrLst>
+    <dgm:effectClrLst/>
+    <dgm:txLinClrLst/>
+    <dgm:txFillClrLst meth="repeat">
+      <a:schemeClr val="dk1"/>
+    </dgm:txFillClrLst>
+    <dgm:txEffectClrLst/>
+  </dgm:styleLbl>
+  <dgm:styleLbl name="fgAcc3">
+    <dgm:fillClrLst meth="repeat">
+      <a:schemeClr val="lt1">
+        <a:alpha val="90000"/>
+      </a:schemeClr>
+    </dgm:fillClrLst>
+    <dgm:linClrLst meth="repeat">
+      <a:schemeClr val="accent1"/>
+    </dgm:linClrLst>
+    <dgm:effectClrLst/>
+    <dgm:txLinClrLst/>
+    <dgm:txFillClrLst meth="repeat">
+      <a:schemeClr val="dk1"/>
+    </dgm:txFillClrLst>
+    <dgm:txEffectClrLst/>
+  </dgm:styleLbl>
+  <dgm:styleLbl name="fgAcc4">
+    <dgm:fillClrLst meth="repeat">
+      <a:schemeClr val="lt1">
+        <a:alpha val="90000"/>
+      </a:schemeClr>
+    </dgm:fillClrLst>
+    <dgm:linClrLst meth="repeat">
+      <a:schemeClr val="accent1"/>
+    </dgm:linClrLst>
+    <dgm:effectClrLst/>
+    <dgm:txLinClrLst/>
+    <dgm:txFillClrLst meth="repeat">
+      <a:schemeClr val="dk1"/>
+    </dgm:txFillClrLst>
+    <dgm:txEffectClrLst/>
+  </dgm:styleLbl>
+  <dgm:styleLbl name="bgShp">
+    <dgm:fillClrLst meth="repeat">
+      <a:schemeClr val="accent1">
+        <a:tint val="40000"/>
+      </a:schemeClr>
+    </dgm:fillClrLst>
+    <dgm:linClrLst meth="repeat">
+      <a:schemeClr val="accent1"/>
+    </dgm:linClrLst>
+    <dgm:effectClrLst/>
+    <dgm:txLinClrLst/>
+    <dgm:txFillClrLst meth="repeat">
+      <a:schemeClr val="dk1"/>
+    </dgm:txFillClrLst>
+    <dgm:txEffectClrLst/>
+  </dgm:styleLbl>
+  <dgm:styleLbl name="dkBgShp">
+    <dgm:fillClrLst meth="repeat">
+      <a:schemeClr val="accent1">
+        <a:shade val="80000"/>
+      </a:schemeClr>
+    </dgm:fillClrLst>
+    <dgm:linClrLst meth="repeat">
+      <a:schemeClr val="accent1"/>
+    </dgm:linClrLst>
+    <dgm:effectClrLst/>
+    <dgm:txLinClrLst/>
+    <dgm:txFillClrLst meth="repeat">
+      <a:schemeClr val="lt1"/>
+    </dgm:txFillClrLst>
+    <dgm:txEffectClrLst/>
+  </dgm:styleLbl>
+  <dgm:styleLbl name="trBgShp">
+    <dgm:fillClrLst meth="repeat">
+      <a:schemeClr val="accent1">
+        <a:tint val="50000"/>
+        <a:alpha val="40000"/>
+      </a:schemeClr>
+    </dgm:fillClrLst>
+    <dgm:linClrLst meth="repeat">
+      <a:schemeClr val="accent1"/>
+    </dgm:linClrLst>
+    <dgm:effectClrLst/>
+    <dgm:txLinClrLst/>
+    <dgm:txFillClrLst meth="repeat">
+      <a:schemeClr val="lt1"/>
+    </dgm:txFillClrLst>
+    <dgm:txEffectClrLst/>
+  </dgm:styleLbl>
+  <dgm:styleLbl name="fgShp">
+    <dgm:fillClrLst meth="repeat">
+      <a:schemeClr val="accent1">
+        <a:tint val="60000"/>
+      </a:schemeClr>
+    </dgm:fillClrLst>
+    <dgm:linClrLst meth="repeat">
+      <a:schemeClr val="lt1"/>
+    </dgm:linClrLst>
+    <dgm:effectClrLst/>
+    <dgm:txLinClrLst/>
+    <dgm:txFillClrLst meth="repeat">
+      <a:schemeClr val="dk1"/>
+    </dgm:txFillClrLst>
+    <dgm:txEffectClrLst/>
+  </dgm:styleLbl>
+  <dgm:styleLbl name="revTx">
+    <dgm:fillClrLst meth="repeat">
+      <a:schemeClr val="lt1">
+        <a:alpha val="0"/>
+      </a:schemeClr>
+    </dgm:fillClrLst>
+    <dgm:linClrLst meth="repeat">
+      <a:schemeClr val="dk1">
+        <a:alpha val="0"/>
+      </a:schemeClr>
+    </dgm:linClrLst>
+    <dgm:effectClrLst/>
+    <dgm:txLinClrLst/>
+    <dgm:txFillClrLst meth="repeat">
+      <a:schemeClr val="tx1"/>
+    </dgm:txFillClrLst>
+    <dgm:txEffectClrLst/>
+  </dgm:styleLbl>
+</dgm:colorsDef>
+</file>
+
+<file path=word/diagrams/data1.xml><?xml version="1.0" encoding="utf-8"?>
+<dgm:dataModel xmlns:dgm="http://schemas.openxmlformats.org/drawingml/2006/diagram" xmlns:a="http://schemas.openxmlformats.org/drawingml/2006/main">
+  <dgm:ptLst>
+    <dgm:pt modelId="{3F245A16-7038-4D4A-9684-07B5D201DB69}" type="doc">
+      <dgm:prSet loTypeId="urn:microsoft.com/office/officeart/2005/8/layout/process1" loCatId="process" qsTypeId="urn:microsoft.com/office/officeart/2005/8/quickstyle/simple1" qsCatId="simple" csTypeId="urn:microsoft.com/office/officeart/2005/8/colors/accent1_2" csCatId="accent1" phldr="1"/>
+      <dgm:spPr/>
+    </dgm:pt>
+    <dgm:pt modelId="{F57D1FFE-AF7B-47FD-A037-0B35392A0FD1}">
+      <dgm:prSet phldrT="[Texte]"/>
+      <dgm:spPr/>
+      <dgm:t>
+        <a:bodyPr/>
+        <a:lstStyle/>
+        <a:p>
+          <a:r>
+            <a:rPr lang="fr-FR"/>
+            <a:t>Workstation -1</a:t>
+          </a:r>
+        </a:p>
+      </dgm:t>
+    </dgm:pt>
+    <dgm:pt modelId="{06BD6EFF-6999-46A5-B743-3CC6C4489C4B}" type="parTrans" cxnId="{AA18ED37-BF12-4123-800D-B0C9F1BF6CE9}">
+      <dgm:prSet/>
+      <dgm:spPr/>
+      <dgm:t>
+        <a:bodyPr/>
+        <a:lstStyle/>
+        <a:p>
+          <a:endParaRPr lang="fr-FR"/>
+        </a:p>
+      </dgm:t>
+    </dgm:pt>
+    <dgm:pt modelId="{B2D316B2-9CD5-425A-A462-2DFB65B9EBCA}" type="sibTrans" cxnId="{AA18ED37-BF12-4123-800D-B0C9F1BF6CE9}">
+      <dgm:prSet/>
+      <dgm:spPr/>
+      <dgm:t>
+        <a:bodyPr/>
+        <a:lstStyle/>
+        <a:p>
+          <a:endParaRPr lang="fr-FR"/>
+        </a:p>
+      </dgm:t>
+    </dgm:pt>
+    <dgm:pt modelId="{AE026BBF-8435-4F19-B37F-B5211DD88242}">
+      <dgm:prSet phldrT="[Texte]"/>
+      <dgm:spPr/>
+      <dgm:t>
+        <a:bodyPr/>
+        <a:lstStyle/>
+        <a:p>
+          <a:r>
+            <a:rPr lang="fr-FR"/>
+            <a:t>Workstation - 3</a:t>
+          </a:r>
+        </a:p>
+      </dgm:t>
+    </dgm:pt>
+    <dgm:pt modelId="{96B08D0F-6ADE-441A-9461-4B4A38D2C6A9}" type="parTrans" cxnId="{2A73AD1A-C7EB-41A7-A370-212A2FDB26C6}">
+      <dgm:prSet/>
+      <dgm:spPr/>
+      <dgm:t>
+        <a:bodyPr/>
+        <a:lstStyle/>
+        <a:p>
+          <a:endParaRPr lang="fr-FR"/>
+        </a:p>
+      </dgm:t>
+    </dgm:pt>
+    <dgm:pt modelId="{DC2458E3-E610-40B0-A31D-44E5337CA3C1}" type="sibTrans" cxnId="{2A73AD1A-C7EB-41A7-A370-212A2FDB26C6}">
+      <dgm:prSet/>
+      <dgm:spPr/>
+      <dgm:t>
+        <a:bodyPr/>
+        <a:lstStyle/>
+        <a:p>
+          <a:endParaRPr lang="fr-FR"/>
+        </a:p>
+      </dgm:t>
+    </dgm:pt>
+    <dgm:pt modelId="{15AF22A2-9797-462C-A659-7B05258159CC}">
+      <dgm:prSet phldrT="[Texte]"/>
+      <dgm:spPr/>
+      <dgm:t>
+        <a:bodyPr/>
+        <a:lstStyle/>
+        <a:p>
+          <a:r>
+            <a:rPr lang="fr-FR"/>
+            <a:t>Workstation - 2</a:t>
+          </a:r>
+        </a:p>
+      </dgm:t>
+    </dgm:pt>
+    <dgm:pt modelId="{E1F7CB2C-C055-47B7-9BE3-DE9C6342D5D2}" type="parTrans" cxnId="{0AC6542B-098D-4D6F-A74B-49A96CA7220C}">
+      <dgm:prSet/>
+      <dgm:spPr/>
+      <dgm:t>
+        <a:bodyPr/>
+        <a:lstStyle/>
+        <a:p>
+          <a:endParaRPr lang="fr-FR"/>
+        </a:p>
+      </dgm:t>
+    </dgm:pt>
+    <dgm:pt modelId="{CD203BD5-E6D3-487A-983C-7F9C17A3117C}" type="sibTrans" cxnId="{0AC6542B-098D-4D6F-A74B-49A96CA7220C}">
+      <dgm:prSet/>
+      <dgm:spPr/>
+      <dgm:t>
+        <a:bodyPr/>
+        <a:lstStyle/>
+        <a:p>
+          <a:endParaRPr lang="fr-FR"/>
+        </a:p>
+      </dgm:t>
+    </dgm:pt>
+    <dgm:pt modelId="{D4735DD6-5AA5-4DC9-BF8A-71CFB0ED2024}">
+      <dgm:prSet phldrT="[Texte]"/>
+      <dgm:spPr/>
+      <dgm:t>
+        <a:bodyPr/>
+        <a:lstStyle/>
+        <a:p>
+          <a:r>
+            <a:rPr lang="fr-FR"/>
+            <a:t>Workstation - 4</a:t>
+          </a:r>
+        </a:p>
+      </dgm:t>
+    </dgm:pt>
+    <dgm:pt modelId="{E3F58363-029C-4E43-BFCB-E1AD03FA4E78}" type="parTrans" cxnId="{2DB75A25-420E-45F1-8BE6-9B21B25774E7}">
+      <dgm:prSet/>
+      <dgm:spPr/>
+      <dgm:t>
+        <a:bodyPr/>
+        <a:lstStyle/>
+        <a:p>
+          <a:endParaRPr lang="fr-FR"/>
+        </a:p>
+      </dgm:t>
+    </dgm:pt>
+    <dgm:pt modelId="{77166649-B195-4EFE-8F18-044B451E1394}" type="sibTrans" cxnId="{2DB75A25-420E-45F1-8BE6-9B21B25774E7}">
+      <dgm:prSet/>
+      <dgm:spPr/>
+      <dgm:t>
+        <a:bodyPr/>
+        <a:lstStyle/>
+        <a:p>
+          <a:endParaRPr lang="fr-FR"/>
+        </a:p>
+      </dgm:t>
+    </dgm:pt>
+    <dgm:pt modelId="{487078C5-3B6F-4633-AB3A-987A77A49A16}">
+      <dgm:prSet phldrT="[Texte]"/>
+      <dgm:spPr/>
+      <dgm:t>
+        <a:bodyPr/>
+        <a:lstStyle/>
+        <a:p>
+          <a:r>
+            <a:rPr lang="fr-FR"/>
+            <a:t>Evilbankdc</a:t>
+          </a:r>
+        </a:p>
+      </dgm:t>
+    </dgm:pt>
+    <dgm:pt modelId="{1DFF67AB-38C8-4580-ABB6-E0CC85716277}" type="parTrans" cxnId="{9FEB0605-2FB5-4B99-9398-32D4D6F1E7AA}">
+      <dgm:prSet/>
+      <dgm:spPr/>
+      <dgm:t>
+        <a:bodyPr/>
+        <a:lstStyle/>
+        <a:p>
+          <a:endParaRPr lang="fr-FR"/>
+        </a:p>
+      </dgm:t>
+    </dgm:pt>
+    <dgm:pt modelId="{2C1CE5C9-DA9B-4F6A-B8AB-290DA0CE160A}" type="sibTrans" cxnId="{9FEB0605-2FB5-4B99-9398-32D4D6F1E7AA}">
+      <dgm:prSet/>
+      <dgm:spPr/>
+      <dgm:t>
+        <a:bodyPr/>
+        <a:lstStyle/>
+        <a:p>
+          <a:endParaRPr lang="fr-FR"/>
+        </a:p>
+      </dgm:t>
+    </dgm:pt>
+    <dgm:pt modelId="{AE8A0DEC-5B73-40FC-9CA1-BCB25DA32406}" type="pres">
+      <dgm:prSet presAssocID="{3F245A16-7038-4D4A-9684-07B5D201DB69}" presName="Name0" presStyleCnt="0">
+        <dgm:presLayoutVars>
+          <dgm:dir/>
+          <dgm:resizeHandles val="exact"/>
+        </dgm:presLayoutVars>
+      </dgm:prSet>
+      <dgm:spPr/>
+    </dgm:pt>
+    <dgm:pt modelId="{DBA58D65-2525-45D5-A46F-AB56AD2C452B}" type="pres">
+      <dgm:prSet presAssocID="{F57D1FFE-AF7B-47FD-A037-0B35392A0FD1}" presName="node" presStyleLbl="node1" presStyleIdx="0" presStyleCnt="5">
+        <dgm:presLayoutVars>
+          <dgm:bulletEnabled val="1"/>
+        </dgm:presLayoutVars>
+      </dgm:prSet>
+      <dgm:spPr/>
+    </dgm:pt>
+    <dgm:pt modelId="{24CD1196-BA74-4BCA-8056-A05A0778218F}" type="pres">
+      <dgm:prSet presAssocID="{B2D316B2-9CD5-425A-A462-2DFB65B9EBCA}" presName="sibTrans" presStyleLbl="sibTrans2D1" presStyleIdx="0" presStyleCnt="4"/>
+      <dgm:spPr/>
+    </dgm:pt>
+    <dgm:pt modelId="{42E2EA71-D600-444F-941A-C9491E65FAD4}" type="pres">
+      <dgm:prSet presAssocID="{B2D316B2-9CD5-425A-A462-2DFB65B9EBCA}" presName="connectorText" presStyleLbl="sibTrans2D1" presStyleIdx="0" presStyleCnt="4"/>
+      <dgm:spPr/>
+    </dgm:pt>
+    <dgm:pt modelId="{33CB9384-18D0-4CB9-A7AF-BB6112CF3217}" type="pres">
+      <dgm:prSet presAssocID="{AE026BBF-8435-4F19-B37F-B5211DD88242}" presName="node" presStyleLbl="node1" presStyleIdx="1" presStyleCnt="5">
+        <dgm:presLayoutVars>
+          <dgm:bulletEnabled val="1"/>
+        </dgm:presLayoutVars>
+      </dgm:prSet>
+      <dgm:spPr/>
+    </dgm:pt>
+    <dgm:pt modelId="{15CC3659-5ABE-4864-947F-363F68FF16F5}" type="pres">
+      <dgm:prSet presAssocID="{DC2458E3-E610-40B0-A31D-44E5337CA3C1}" presName="sibTrans" presStyleLbl="sibTrans2D1" presStyleIdx="1" presStyleCnt="4"/>
+      <dgm:spPr/>
+    </dgm:pt>
+    <dgm:pt modelId="{C063624D-51C9-4E4A-AAA3-36CC3C0BC5FF}" type="pres">
+      <dgm:prSet presAssocID="{DC2458E3-E610-40B0-A31D-44E5337CA3C1}" presName="connectorText" presStyleLbl="sibTrans2D1" presStyleIdx="1" presStyleCnt="4"/>
+      <dgm:spPr/>
+    </dgm:pt>
+    <dgm:pt modelId="{D3029CBF-5B11-42CD-BE1C-73FF9791E73A}" type="pres">
+      <dgm:prSet presAssocID="{15AF22A2-9797-462C-A659-7B05258159CC}" presName="node" presStyleLbl="node1" presStyleIdx="2" presStyleCnt="5">
+        <dgm:presLayoutVars>
+          <dgm:bulletEnabled val="1"/>
+        </dgm:presLayoutVars>
+      </dgm:prSet>
+      <dgm:spPr/>
+      <dgm:t>
+        <a:bodyPr/>
+        <a:lstStyle/>
+        <a:p>
+          <a:endParaRPr lang="fr-FR"/>
+        </a:p>
+      </dgm:t>
+    </dgm:pt>
+    <dgm:pt modelId="{54A2E6BD-F929-485C-A68C-C788428B616B}" type="pres">
+      <dgm:prSet presAssocID="{CD203BD5-E6D3-487A-983C-7F9C17A3117C}" presName="sibTrans" presStyleLbl="sibTrans2D1" presStyleIdx="2" presStyleCnt="4"/>
+      <dgm:spPr/>
+    </dgm:pt>
+    <dgm:pt modelId="{A20DDE85-BF5F-413D-8FEB-C04C098843D6}" type="pres">
+      <dgm:prSet presAssocID="{CD203BD5-E6D3-487A-983C-7F9C17A3117C}" presName="connectorText" presStyleLbl="sibTrans2D1" presStyleIdx="2" presStyleCnt="4"/>
+      <dgm:spPr/>
+    </dgm:pt>
+    <dgm:pt modelId="{3BEC639B-163D-40B0-BF43-521195412590}" type="pres">
+      <dgm:prSet presAssocID="{D4735DD6-5AA5-4DC9-BF8A-71CFB0ED2024}" presName="node" presStyleLbl="node1" presStyleIdx="3" presStyleCnt="5">
+        <dgm:presLayoutVars>
+          <dgm:bulletEnabled val="1"/>
+        </dgm:presLayoutVars>
+      </dgm:prSet>
+      <dgm:spPr/>
+      <dgm:t>
+        <a:bodyPr/>
+        <a:lstStyle/>
+        <a:p>
+          <a:endParaRPr lang="fr-FR"/>
+        </a:p>
+      </dgm:t>
+    </dgm:pt>
+    <dgm:pt modelId="{124CA9D9-246D-41E4-8CAB-E4AE8EF5C2D8}" type="pres">
+      <dgm:prSet presAssocID="{77166649-B195-4EFE-8F18-044B451E1394}" presName="sibTrans" presStyleLbl="sibTrans2D1" presStyleIdx="3" presStyleCnt="4"/>
+      <dgm:spPr/>
+    </dgm:pt>
+    <dgm:pt modelId="{BC421894-26B2-4E58-B426-8CE70013654A}" type="pres">
+      <dgm:prSet presAssocID="{77166649-B195-4EFE-8F18-044B451E1394}" presName="connectorText" presStyleLbl="sibTrans2D1" presStyleIdx="3" presStyleCnt="4"/>
+      <dgm:spPr/>
+    </dgm:pt>
+    <dgm:pt modelId="{32542D01-F785-4F0D-A634-2BB88D6AE734}" type="pres">
+      <dgm:prSet presAssocID="{487078C5-3B6F-4633-AB3A-987A77A49A16}" presName="node" presStyleLbl="node1" presStyleIdx="4" presStyleCnt="5">
+        <dgm:presLayoutVars>
+          <dgm:bulletEnabled val="1"/>
+        </dgm:presLayoutVars>
+      </dgm:prSet>
+      <dgm:spPr/>
+    </dgm:pt>
+  </dgm:ptLst>
+  <dgm:cxnLst>
+    <dgm:cxn modelId="{AC400CF3-1BB7-4488-AC35-9513B92980A8}" type="presOf" srcId="{3F245A16-7038-4D4A-9684-07B5D201DB69}" destId="{AE8A0DEC-5B73-40FC-9CA1-BCB25DA32406}" srcOrd="0" destOrd="0" presId="urn:microsoft.com/office/officeart/2005/8/layout/process1"/>
+    <dgm:cxn modelId="{3F404502-497C-49F8-8F4C-46E07779FCA2}" type="presOf" srcId="{77166649-B195-4EFE-8F18-044B451E1394}" destId="{BC421894-26B2-4E58-B426-8CE70013654A}" srcOrd="1" destOrd="0" presId="urn:microsoft.com/office/officeart/2005/8/layout/process1"/>
+    <dgm:cxn modelId="{9FEB0605-2FB5-4B99-9398-32D4D6F1E7AA}" srcId="{3F245A16-7038-4D4A-9684-07B5D201DB69}" destId="{487078C5-3B6F-4633-AB3A-987A77A49A16}" srcOrd="4" destOrd="0" parTransId="{1DFF67AB-38C8-4580-ABB6-E0CC85716277}" sibTransId="{2C1CE5C9-DA9B-4F6A-B8AB-290DA0CE160A}"/>
+    <dgm:cxn modelId="{790356E9-CFE4-4706-B19B-E46D12AD3C3E}" type="presOf" srcId="{15AF22A2-9797-462C-A659-7B05258159CC}" destId="{D3029CBF-5B11-42CD-BE1C-73FF9791E73A}" srcOrd="0" destOrd="0" presId="urn:microsoft.com/office/officeart/2005/8/layout/process1"/>
+    <dgm:cxn modelId="{E82D672B-FDF0-45ED-97C3-2C5857FD6902}" type="presOf" srcId="{B2D316B2-9CD5-425A-A462-2DFB65B9EBCA}" destId="{42E2EA71-D600-444F-941A-C9491E65FAD4}" srcOrd="1" destOrd="0" presId="urn:microsoft.com/office/officeart/2005/8/layout/process1"/>
+    <dgm:cxn modelId="{F65CBDE2-F8BE-4CB3-A706-1CDD2881F6E1}" type="presOf" srcId="{DC2458E3-E610-40B0-A31D-44E5337CA3C1}" destId="{C063624D-51C9-4E4A-AAA3-36CC3C0BC5FF}" srcOrd="1" destOrd="0" presId="urn:microsoft.com/office/officeart/2005/8/layout/process1"/>
+    <dgm:cxn modelId="{CF843A60-FD44-48AC-AB90-2C7F84EDCF3F}" type="presOf" srcId="{DC2458E3-E610-40B0-A31D-44E5337CA3C1}" destId="{15CC3659-5ABE-4864-947F-363F68FF16F5}" srcOrd="0" destOrd="0" presId="urn:microsoft.com/office/officeart/2005/8/layout/process1"/>
+    <dgm:cxn modelId="{2DB75A25-420E-45F1-8BE6-9B21B25774E7}" srcId="{3F245A16-7038-4D4A-9684-07B5D201DB69}" destId="{D4735DD6-5AA5-4DC9-BF8A-71CFB0ED2024}" srcOrd="3" destOrd="0" parTransId="{E3F58363-029C-4E43-BFCB-E1AD03FA4E78}" sibTransId="{77166649-B195-4EFE-8F18-044B451E1394}"/>
+    <dgm:cxn modelId="{DF269387-59FD-4F3D-93E7-B1EEB79E8AE4}" type="presOf" srcId="{F57D1FFE-AF7B-47FD-A037-0B35392A0FD1}" destId="{DBA58D65-2525-45D5-A46F-AB56AD2C452B}" srcOrd="0" destOrd="0" presId="urn:microsoft.com/office/officeart/2005/8/layout/process1"/>
+    <dgm:cxn modelId="{2A73AD1A-C7EB-41A7-A370-212A2FDB26C6}" srcId="{3F245A16-7038-4D4A-9684-07B5D201DB69}" destId="{AE026BBF-8435-4F19-B37F-B5211DD88242}" srcOrd="1" destOrd="0" parTransId="{96B08D0F-6ADE-441A-9461-4B4A38D2C6A9}" sibTransId="{DC2458E3-E610-40B0-A31D-44E5337CA3C1}"/>
+    <dgm:cxn modelId="{3E5DCE7D-D991-4F85-8AA3-3B33607BD9CE}" type="presOf" srcId="{487078C5-3B6F-4633-AB3A-987A77A49A16}" destId="{32542D01-F785-4F0D-A634-2BB88D6AE734}" srcOrd="0" destOrd="0" presId="urn:microsoft.com/office/officeart/2005/8/layout/process1"/>
+    <dgm:cxn modelId="{221C78A6-2448-46E0-AE32-BFC4321258B4}" type="presOf" srcId="{B2D316B2-9CD5-425A-A462-2DFB65B9EBCA}" destId="{24CD1196-BA74-4BCA-8056-A05A0778218F}" srcOrd="0" destOrd="0" presId="urn:microsoft.com/office/officeart/2005/8/layout/process1"/>
+    <dgm:cxn modelId="{1748517E-C78D-4EB4-BE95-B6AB58931BA2}" type="presOf" srcId="{CD203BD5-E6D3-487A-983C-7F9C17A3117C}" destId="{A20DDE85-BF5F-413D-8FEB-C04C098843D6}" srcOrd="1" destOrd="0" presId="urn:microsoft.com/office/officeart/2005/8/layout/process1"/>
+    <dgm:cxn modelId="{0AC6542B-098D-4D6F-A74B-49A96CA7220C}" srcId="{3F245A16-7038-4D4A-9684-07B5D201DB69}" destId="{15AF22A2-9797-462C-A659-7B05258159CC}" srcOrd="2" destOrd="0" parTransId="{E1F7CB2C-C055-47B7-9BE3-DE9C6342D5D2}" sibTransId="{CD203BD5-E6D3-487A-983C-7F9C17A3117C}"/>
+    <dgm:cxn modelId="{D6E3D8E9-A511-4F8B-B73A-3ABE8F69A34D}" type="presOf" srcId="{77166649-B195-4EFE-8F18-044B451E1394}" destId="{124CA9D9-246D-41E4-8CAB-E4AE8EF5C2D8}" srcOrd="0" destOrd="0" presId="urn:microsoft.com/office/officeart/2005/8/layout/process1"/>
+    <dgm:cxn modelId="{AA18ED37-BF12-4123-800D-B0C9F1BF6CE9}" srcId="{3F245A16-7038-4D4A-9684-07B5D201DB69}" destId="{F57D1FFE-AF7B-47FD-A037-0B35392A0FD1}" srcOrd="0" destOrd="0" parTransId="{06BD6EFF-6999-46A5-B743-3CC6C4489C4B}" sibTransId="{B2D316B2-9CD5-425A-A462-2DFB65B9EBCA}"/>
+    <dgm:cxn modelId="{34224E58-0C81-4CD2-8324-E8E5346754EE}" type="presOf" srcId="{AE026BBF-8435-4F19-B37F-B5211DD88242}" destId="{33CB9384-18D0-4CB9-A7AF-BB6112CF3217}" srcOrd="0" destOrd="0" presId="urn:microsoft.com/office/officeart/2005/8/layout/process1"/>
+    <dgm:cxn modelId="{602D8B03-BFB9-4BED-AF3D-6BA4245A6489}" type="presOf" srcId="{CD203BD5-E6D3-487A-983C-7F9C17A3117C}" destId="{54A2E6BD-F929-485C-A68C-C788428B616B}" srcOrd="0" destOrd="0" presId="urn:microsoft.com/office/officeart/2005/8/layout/process1"/>
+    <dgm:cxn modelId="{C43E253B-8A76-4167-94A8-5F3AF1A5D984}" type="presOf" srcId="{D4735DD6-5AA5-4DC9-BF8A-71CFB0ED2024}" destId="{3BEC639B-163D-40B0-BF43-521195412590}" srcOrd="0" destOrd="0" presId="urn:microsoft.com/office/officeart/2005/8/layout/process1"/>
+    <dgm:cxn modelId="{34D79C0B-3D91-4247-94DB-FA75DADD9B70}" type="presParOf" srcId="{AE8A0DEC-5B73-40FC-9CA1-BCB25DA32406}" destId="{DBA58D65-2525-45D5-A46F-AB56AD2C452B}" srcOrd="0" destOrd="0" presId="urn:microsoft.com/office/officeart/2005/8/layout/process1"/>
+    <dgm:cxn modelId="{6091DCD2-95C3-4B6F-AD01-9AED82711ED8}" type="presParOf" srcId="{AE8A0DEC-5B73-40FC-9CA1-BCB25DA32406}" destId="{24CD1196-BA74-4BCA-8056-A05A0778218F}" srcOrd="1" destOrd="0" presId="urn:microsoft.com/office/officeart/2005/8/layout/process1"/>
+    <dgm:cxn modelId="{DFD0C93F-98B5-4504-AB2D-32EEE6F53759}" type="presParOf" srcId="{24CD1196-BA74-4BCA-8056-A05A0778218F}" destId="{42E2EA71-D600-444F-941A-C9491E65FAD4}" srcOrd="0" destOrd="0" presId="urn:microsoft.com/office/officeart/2005/8/layout/process1"/>
+    <dgm:cxn modelId="{3D0F1BB0-308A-45DF-81E4-F43881B5A588}" type="presParOf" srcId="{AE8A0DEC-5B73-40FC-9CA1-BCB25DA32406}" destId="{33CB9384-18D0-4CB9-A7AF-BB6112CF3217}" srcOrd="2" destOrd="0" presId="urn:microsoft.com/office/officeart/2005/8/layout/process1"/>
+    <dgm:cxn modelId="{34459D30-A2E7-44E1-B2AD-8F6044A3E854}" type="presParOf" srcId="{AE8A0DEC-5B73-40FC-9CA1-BCB25DA32406}" destId="{15CC3659-5ABE-4864-947F-363F68FF16F5}" srcOrd="3" destOrd="0" presId="urn:microsoft.com/office/officeart/2005/8/layout/process1"/>
+    <dgm:cxn modelId="{A65C3238-6732-4152-A6EA-04024BAF8D55}" type="presParOf" srcId="{15CC3659-5ABE-4864-947F-363F68FF16F5}" destId="{C063624D-51C9-4E4A-AAA3-36CC3C0BC5FF}" srcOrd="0" destOrd="0" presId="urn:microsoft.com/office/officeart/2005/8/layout/process1"/>
+    <dgm:cxn modelId="{E2E7723E-78F7-45E5-8CD0-D7CD0F1A7643}" type="presParOf" srcId="{AE8A0DEC-5B73-40FC-9CA1-BCB25DA32406}" destId="{D3029CBF-5B11-42CD-BE1C-73FF9791E73A}" srcOrd="4" destOrd="0" presId="urn:microsoft.com/office/officeart/2005/8/layout/process1"/>
+    <dgm:cxn modelId="{AA9A1C13-5C40-408E-9493-9BCD84202636}" type="presParOf" srcId="{AE8A0DEC-5B73-40FC-9CA1-BCB25DA32406}" destId="{54A2E6BD-F929-485C-A68C-C788428B616B}" srcOrd="5" destOrd="0" presId="urn:microsoft.com/office/officeart/2005/8/layout/process1"/>
+    <dgm:cxn modelId="{8C72511C-55F1-4EB6-8E0E-658F32C3ED9E}" type="presParOf" srcId="{54A2E6BD-F929-485C-A68C-C788428B616B}" destId="{A20DDE85-BF5F-413D-8FEB-C04C098843D6}" srcOrd="0" destOrd="0" presId="urn:microsoft.com/office/officeart/2005/8/layout/process1"/>
+    <dgm:cxn modelId="{057AF529-11E3-4A4F-A36B-3F021F64C0E6}" type="presParOf" srcId="{AE8A0DEC-5B73-40FC-9CA1-BCB25DA32406}" destId="{3BEC639B-163D-40B0-BF43-521195412590}" srcOrd="6" destOrd="0" presId="urn:microsoft.com/office/officeart/2005/8/layout/process1"/>
+    <dgm:cxn modelId="{FB027CA1-ADE9-4B19-BABF-78819D83968A}" type="presParOf" srcId="{AE8A0DEC-5B73-40FC-9CA1-BCB25DA32406}" destId="{124CA9D9-246D-41E4-8CAB-E4AE8EF5C2D8}" srcOrd="7" destOrd="0" presId="urn:microsoft.com/office/officeart/2005/8/layout/process1"/>
+    <dgm:cxn modelId="{14F8E59D-4074-4430-BD97-C5576E5CA550}" type="presParOf" srcId="{124CA9D9-246D-41E4-8CAB-E4AE8EF5C2D8}" destId="{BC421894-26B2-4E58-B426-8CE70013654A}" srcOrd="0" destOrd="0" presId="urn:microsoft.com/office/officeart/2005/8/layout/process1"/>
+    <dgm:cxn modelId="{7AE30048-5D00-4FF1-9E16-8C2DDFF72AA5}" type="presParOf" srcId="{AE8A0DEC-5B73-40FC-9CA1-BCB25DA32406}" destId="{32542D01-F785-4F0D-A634-2BB88D6AE734}" srcOrd="8" destOrd="0" presId="urn:microsoft.com/office/officeart/2005/8/layout/process1"/>
+  </dgm:cxnLst>
+  <dgm:bg/>
+  <dgm:whole/>
+  <dgm:extLst>
+    <a:ext uri="http://schemas.microsoft.com/office/drawing/2008/diagram">
+      <dsp:dataModelExt xmlns:dsp="http://schemas.microsoft.com/office/drawing/2008/diagram" relId="rId10" minVer="http://schemas.openxmlformats.org/drawingml/2006/diagram"/>
+    </a:ext>
+  </dgm:extLst>
+</dgm:dataModel>
+</file>
+
+<file path=word/diagrams/drawing1.xml><?xml version="1.0" encoding="utf-8"?>
+<dsp:drawing xmlns:dgm="http://schemas.openxmlformats.org/drawingml/2006/diagram" xmlns:dsp="http://schemas.microsoft.com/office/drawing/2008/diagram" xmlns:a="http://schemas.openxmlformats.org/drawingml/2006/main">
+  <dsp:spTree>
+    <dsp:nvGrpSpPr>
+      <dsp:cNvPr id="0" name=""/>
+      <dsp:cNvGrpSpPr/>
+    </dsp:nvGrpSpPr>
+    <dsp:grpSpPr/>
+    <dsp:sp modelId="{DBA58D65-2525-45D5-A46F-AB56AD2C452B}">
+      <dsp:nvSpPr>
+        <dsp:cNvPr id="0" name=""/>
+        <dsp:cNvSpPr/>
+      </dsp:nvSpPr>
+      <dsp:spPr>
+        <a:xfrm>
+          <a:off x="2925" y="247050"/>
+          <a:ext cx="906874" cy="544124"/>
+        </a:xfrm>
+        <a:prstGeom prst="roundRect">
+          <a:avLst>
+            <a:gd name="adj" fmla="val 10000"/>
+          </a:avLst>
+        </a:prstGeom>
+        <a:solidFill>
+          <a:schemeClr val="accent1">
+            <a:hueOff val="0"/>
+            <a:satOff val="0"/>
+            <a:lumOff val="0"/>
+            <a:alphaOff val="0"/>
+          </a:schemeClr>
+        </a:solidFill>
+        <a:ln w="12700" cap="flat" cmpd="sng" algn="ctr">
+          <a:solidFill>
+            <a:schemeClr val="lt1">
+              <a:hueOff val="0"/>
+              <a:satOff val="0"/>
+              <a:lumOff val="0"/>
+              <a:alphaOff val="0"/>
+            </a:schemeClr>
+          </a:solidFill>
+          <a:prstDash val="solid"/>
+          <a:miter lim="800000"/>
+        </a:ln>
+        <a:effectLst/>
+      </dsp:spPr>
+      <dsp:style>
+        <a:lnRef idx="2">
+          <a:scrgbClr r="0" g="0" b="0"/>
+        </a:lnRef>
+        <a:fillRef idx="1">
+          <a:scrgbClr r="0" g="0" b="0"/>
+        </a:fillRef>
+        <a:effectRef idx="0">
+          <a:scrgbClr r="0" g="0" b="0"/>
+        </a:effectRef>
+        <a:fontRef idx="minor">
+          <a:schemeClr val="lt1"/>
+        </a:fontRef>
+      </dsp:style>
+      <dsp:txBody>
+        <a:bodyPr spcFirstLastPara="0" vert="horz" wrap="square" lIns="45720" tIns="45720" rIns="45720" bIns="45720" numCol="1" spcCol="1270" anchor="ctr" anchorCtr="0">
+          <a:noAutofit/>
+        </a:bodyPr>
+        <a:lstStyle/>
+        <a:p>
+          <a:pPr lvl="0" algn="ctr" defTabSz="533400">
+            <a:lnSpc>
+              <a:spcPct val="90000"/>
+            </a:lnSpc>
+            <a:spcBef>
+              <a:spcPct val="0"/>
+            </a:spcBef>
+            <a:spcAft>
+              <a:spcPct val="35000"/>
+            </a:spcAft>
+          </a:pPr>
+          <a:r>
+            <a:rPr lang="fr-FR" sz="1200" kern="1200"/>
+            <a:t>Workstation -1</a:t>
+          </a:r>
+        </a:p>
+      </dsp:txBody>
+      <dsp:txXfrm>
+        <a:off x="18862" y="262987"/>
+        <a:ext cx="875000" cy="512250"/>
+      </dsp:txXfrm>
+    </dsp:sp>
+    <dsp:sp modelId="{24CD1196-BA74-4BCA-8056-A05A0778218F}">
+      <dsp:nvSpPr>
+        <dsp:cNvPr id="0" name=""/>
+        <dsp:cNvSpPr/>
+      </dsp:nvSpPr>
+      <dsp:spPr>
+        <a:xfrm>
+          <a:off x="1000487" y="406660"/>
+          <a:ext cx="192257" cy="224904"/>
+        </a:xfrm>
+        <a:prstGeom prst="rightArrow">
+          <a:avLst>
+            <a:gd name="adj1" fmla="val 60000"/>
+            <a:gd name="adj2" fmla="val 50000"/>
+          </a:avLst>
+        </a:prstGeom>
+        <a:solidFill>
+          <a:schemeClr val="accent1">
+            <a:tint val="60000"/>
+            <a:hueOff val="0"/>
+            <a:satOff val="0"/>
+            <a:lumOff val="0"/>
+            <a:alphaOff val="0"/>
+          </a:schemeClr>
+        </a:solidFill>
+        <a:ln>
+          <a:noFill/>
+        </a:ln>
+        <a:effectLst/>
+      </dsp:spPr>
+      <dsp:style>
+        <a:lnRef idx="0">
+          <a:scrgbClr r="0" g="0" b="0"/>
+        </a:lnRef>
+        <a:fillRef idx="1">
+          <a:scrgbClr r="0" g="0" b="0"/>
+        </a:fillRef>
+        <a:effectRef idx="0">
+          <a:scrgbClr r="0" g="0" b="0"/>
+        </a:effectRef>
+        <a:fontRef idx="minor">
+          <a:schemeClr val="lt1"/>
+        </a:fontRef>
+      </dsp:style>
+      <dsp:txBody>
+        <a:bodyPr spcFirstLastPara="0" vert="horz" wrap="square" lIns="0" tIns="0" rIns="0" bIns="0" numCol="1" spcCol="1270" anchor="ctr" anchorCtr="0">
+          <a:noAutofit/>
+        </a:bodyPr>
+        <a:lstStyle/>
+        <a:p>
+          <a:pPr lvl="0" algn="ctr" defTabSz="400050">
+            <a:lnSpc>
+              <a:spcPct val="90000"/>
+            </a:lnSpc>
+            <a:spcBef>
+              <a:spcPct val="0"/>
+            </a:spcBef>
+            <a:spcAft>
+              <a:spcPct val="35000"/>
+            </a:spcAft>
+          </a:pPr>
+          <a:endParaRPr lang="fr-FR" sz="900" kern="1200"/>
+        </a:p>
+      </dsp:txBody>
+      <dsp:txXfrm>
+        <a:off x="1000487" y="451641"/>
+        <a:ext cx="134580" cy="134942"/>
+      </dsp:txXfrm>
+    </dsp:sp>
+    <dsp:sp modelId="{33CB9384-18D0-4CB9-A7AF-BB6112CF3217}">
+      <dsp:nvSpPr>
+        <dsp:cNvPr id="0" name=""/>
+        <dsp:cNvSpPr/>
+      </dsp:nvSpPr>
+      <dsp:spPr>
+        <a:xfrm>
+          <a:off x="1272550" y="247050"/>
+          <a:ext cx="906874" cy="544124"/>
+        </a:xfrm>
+        <a:prstGeom prst="roundRect">
+          <a:avLst>
+            <a:gd name="adj" fmla="val 10000"/>
+          </a:avLst>
+        </a:prstGeom>
+        <a:solidFill>
+          <a:schemeClr val="accent1">
+            <a:hueOff val="0"/>
+            <a:satOff val="0"/>
+            <a:lumOff val="0"/>
+            <a:alphaOff val="0"/>
+          </a:schemeClr>
+        </a:solidFill>
+        <a:ln w="12700" cap="flat" cmpd="sng" algn="ctr">
+          <a:solidFill>
+            <a:schemeClr val="lt1">
+              <a:hueOff val="0"/>
+              <a:satOff val="0"/>
+              <a:lumOff val="0"/>
+              <a:alphaOff val="0"/>
+            </a:schemeClr>
+          </a:solidFill>
+          <a:prstDash val="solid"/>
+          <a:miter lim="800000"/>
+        </a:ln>
+        <a:effectLst/>
+      </dsp:spPr>
+      <dsp:style>
+        <a:lnRef idx="2">
+          <a:scrgbClr r="0" g="0" b="0"/>
+        </a:lnRef>
+        <a:fillRef idx="1">
+          <a:scrgbClr r="0" g="0" b="0"/>
+        </a:fillRef>
+        <a:effectRef idx="0">
+          <a:scrgbClr r="0" g="0" b="0"/>
+        </a:effectRef>
+        <a:fontRef idx="minor">
+          <a:schemeClr val="lt1"/>
+        </a:fontRef>
+      </dsp:style>
+      <dsp:txBody>
+        <a:bodyPr spcFirstLastPara="0" vert="horz" wrap="square" lIns="45720" tIns="45720" rIns="45720" bIns="45720" numCol="1" spcCol="1270" anchor="ctr" anchorCtr="0">
+          <a:noAutofit/>
+        </a:bodyPr>
+        <a:lstStyle/>
+        <a:p>
+          <a:pPr lvl="0" algn="ctr" defTabSz="533400">
+            <a:lnSpc>
+              <a:spcPct val="90000"/>
+            </a:lnSpc>
+            <a:spcBef>
+              <a:spcPct val="0"/>
+            </a:spcBef>
+            <a:spcAft>
+              <a:spcPct val="35000"/>
+            </a:spcAft>
+          </a:pPr>
+          <a:r>
+            <a:rPr lang="fr-FR" sz="1200" kern="1200"/>
+            <a:t>Workstation - 3</a:t>
+          </a:r>
+        </a:p>
+      </dsp:txBody>
+      <dsp:txXfrm>
+        <a:off x="1288487" y="262987"/>
+        <a:ext cx="875000" cy="512250"/>
+      </dsp:txXfrm>
+    </dsp:sp>
+    <dsp:sp modelId="{15CC3659-5ABE-4864-947F-363F68FF16F5}">
+      <dsp:nvSpPr>
+        <dsp:cNvPr id="0" name=""/>
+        <dsp:cNvSpPr/>
+      </dsp:nvSpPr>
+      <dsp:spPr>
+        <a:xfrm>
+          <a:off x="2270112" y="406660"/>
+          <a:ext cx="192257" cy="224904"/>
+        </a:xfrm>
+        <a:prstGeom prst="rightArrow">
+          <a:avLst>
+            <a:gd name="adj1" fmla="val 60000"/>
+            <a:gd name="adj2" fmla="val 50000"/>
+          </a:avLst>
+        </a:prstGeom>
+        <a:solidFill>
+          <a:schemeClr val="accent1">
+            <a:tint val="60000"/>
+            <a:hueOff val="0"/>
+            <a:satOff val="0"/>
+            <a:lumOff val="0"/>
+            <a:alphaOff val="0"/>
+          </a:schemeClr>
+        </a:solidFill>
+        <a:ln>
+          <a:noFill/>
+        </a:ln>
+        <a:effectLst/>
+      </dsp:spPr>
+      <dsp:style>
+        <a:lnRef idx="0">
+          <a:scrgbClr r="0" g="0" b="0"/>
+        </a:lnRef>
+        <a:fillRef idx="1">
+          <a:scrgbClr r="0" g="0" b="0"/>
+        </a:fillRef>
+        <a:effectRef idx="0">
+          <a:scrgbClr r="0" g="0" b="0"/>
+        </a:effectRef>
+        <a:fontRef idx="minor">
+          <a:schemeClr val="lt1"/>
+        </a:fontRef>
+      </dsp:style>
+      <dsp:txBody>
+        <a:bodyPr spcFirstLastPara="0" vert="horz" wrap="square" lIns="0" tIns="0" rIns="0" bIns="0" numCol="1" spcCol="1270" anchor="ctr" anchorCtr="0">
+          <a:noAutofit/>
+        </a:bodyPr>
+        <a:lstStyle/>
+        <a:p>
+          <a:pPr lvl="0" algn="ctr" defTabSz="400050">
+            <a:lnSpc>
+              <a:spcPct val="90000"/>
+            </a:lnSpc>
+            <a:spcBef>
+              <a:spcPct val="0"/>
+            </a:spcBef>
+            <a:spcAft>
+              <a:spcPct val="35000"/>
+            </a:spcAft>
+          </a:pPr>
+          <a:endParaRPr lang="fr-FR" sz="900" kern="1200"/>
+        </a:p>
+      </dsp:txBody>
+      <dsp:txXfrm>
+        <a:off x="2270112" y="451641"/>
+        <a:ext cx="134580" cy="134942"/>
+      </dsp:txXfrm>
+    </dsp:sp>
+    <dsp:sp modelId="{D3029CBF-5B11-42CD-BE1C-73FF9791E73A}">
+      <dsp:nvSpPr>
+        <dsp:cNvPr id="0" name=""/>
+        <dsp:cNvSpPr/>
+      </dsp:nvSpPr>
+      <dsp:spPr>
+        <a:xfrm>
+          <a:off x="2542175" y="247050"/>
+          <a:ext cx="906874" cy="544124"/>
+        </a:xfrm>
+        <a:prstGeom prst="roundRect">
+          <a:avLst>
+            <a:gd name="adj" fmla="val 10000"/>
+          </a:avLst>
+        </a:prstGeom>
+        <a:solidFill>
+          <a:schemeClr val="accent1">
+            <a:hueOff val="0"/>
+            <a:satOff val="0"/>
+            <a:lumOff val="0"/>
+            <a:alphaOff val="0"/>
+          </a:schemeClr>
+        </a:solidFill>
+        <a:ln w="12700" cap="flat" cmpd="sng" algn="ctr">
+          <a:solidFill>
+            <a:schemeClr val="lt1">
+              <a:hueOff val="0"/>
+              <a:satOff val="0"/>
+              <a:lumOff val="0"/>
+              <a:alphaOff val="0"/>
+            </a:schemeClr>
+          </a:solidFill>
+          <a:prstDash val="solid"/>
+          <a:miter lim="800000"/>
+        </a:ln>
+        <a:effectLst/>
+      </dsp:spPr>
+      <dsp:style>
+        <a:lnRef idx="2">
+          <a:scrgbClr r="0" g="0" b="0"/>
+        </a:lnRef>
+        <a:fillRef idx="1">
+          <a:scrgbClr r="0" g="0" b="0"/>
+        </a:fillRef>
+        <a:effectRef idx="0">
+          <a:scrgbClr r="0" g="0" b="0"/>
+        </a:effectRef>
+        <a:fontRef idx="minor">
+          <a:schemeClr val="lt1"/>
+        </a:fontRef>
+      </dsp:style>
+      <dsp:txBody>
+        <a:bodyPr spcFirstLastPara="0" vert="horz" wrap="square" lIns="45720" tIns="45720" rIns="45720" bIns="45720" numCol="1" spcCol="1270" anchor="ctr" anchorCtr="0">
+          <a:noAutofit/>
+        </a:bodyPr>
+        <a:lstStyle/>
+        <a:p>
+          <a:pPr lvl="0" algn="ctr" defTabSz="533400">
+            <a:lnSpc>
+              <a:spcPct val="90000"/>
+            </a:lnSpc>
+            <a:spcBef>
+              <a:spcPct val="0"/>
+            </a:spcBef>
+            <a:spcAft>
+              <a:spcPct val="35000"/>
+            </a:spcAft>
+          </a:pPr>
+          <a:r>
+            <a:rPr lang="fr-FR" sz="1200" kern="1200"/>
+            <a:t>Workstation - 2</a:t>
+          </a:r>
+        </a:p>
+      </dsp:txBody>
+      <dsp:txXfrm>
+        <a:off x="2558112" y="262987"/>
+        <a:ext cx="875000" cy="512250"/>
+      </dsp:txXfrm>
+    </dsp:sp>
+    <dsp:sp modelId="{54A2E6BD-F929-485C-A68C-C788428B616B}">
+      <dsp:nvSpPr>
+        <dsp:cNvPr id="0" name=""/>
+        <dsp:cNvSpPr/>
+      </dsp:nvSpPr>
+      <dsp:spPr>
+        <a:xfrm>
+          <a:off x="3539737" y="406660"/>
+          <a:ext cx="192257" cy="224904"/>
+        </a:xfrm>
+        <a:prstGeom prst="rightArrow">
+          <a:avLst>
+            <a:gd name="adj1" fmla="val 60000"/>
+            <a:gd name="adj2" fmla="val 50000"/>
+          </a:avLst>
+        </a:prstGeom>
+        <a:solidFill>
+          <a:schemeClr val="accent1">
+            <a:tint val="60000"/>
+            <a:hueOff val="0"/>
+            <a:satOff val="0"/>
+            <a:lumOff val="0"/>
+            <a:alphaOff val="0"/>
+          </a:schemeClr>
+        </a:solidFill>
+        <a:ln>
+          <a:noFill/>
+        </a:ln>
+        <a:effectLst/>
+      </dsp:spPr>
+      <dsp:style>
+        <a:lnRef idx="0">
+          <a:scrgbClr r="0" g="0" b="0"/>
+        </a:lnRef>
+        <a:fillRef idx="1">
+          <a:scrgbClr r="0" g="0" b="0"/>
+        </a:fillRef>
+        <a:effectRef idx="0">
+          <a:scrgbClr r="0" g="0" b="0"/>
+        </a:effectRef>
+        <a:fontRef idx="minor">
+          <a:schemeClr val="lt1"/>
+        </a:fontRef>
+      </dsp:style>
+      <dsp:txBody>
+        <a:bodyPr spcFirstLastPara="0" vert="horz" wrap="square" lIns="0" tIns="0" rIns="0" bIns="0" numCol="1" spcCol="1270" anchor="ctr" anchorCtr="0">
+          <a:noAutofit/>
+        </a:bodyPr>
+        <a:lstStyle/>
+        <a:p>
+          <a:pPr lvl="0" algn="ctr" defTabSz="400050">
+            <a:lnSpc>
+              <a:spcPct val="90000"/>
+            </a:lnSpc>
+            <a:spcBef>
+              <a:spcPct val="0"/>
+            </a:spcBef>
+            <a:spcAft>
+              <a:spcPct val="35000"/>
+            </a:spcAft>
+          </a:pPr>
+          <a:endParaRPr lang="fr-FR" sz="900" kern="1200"/>
+        </a:p>
+      </dsp:txBody>
+      <dsp:txXfrm>
+        <a:off x="3539737" y="451641"/>
+        <a:ext cx="134580" cy="134942"/>
+      </dsp:txXfrm>
+    </dsp:sp>
+    <dsp:sp modelId="{3BEC639B-163D-40B0-BF43-521195412590}">
+      <dsp:nvSpPr>
+        <dsp:cNvPr id="0" name=""/>
+        <dsp:cNvSpPr/>
+      </dsp:nvSpPr>
+      <dsp:spPr>
+        <a:xfrm>
+          <a:off x="3811799" y="247050"/>
+          <a:ext cx="906874" cy="544124"/>
+        </a:xfrm>
+        <a:prstGeom prst="roundRect">
+          <a:avLst>
+            <a:gd name="adj" fmla="val 10000"/>
+          </a:avLst>
+        </a:prstGeom>
+        <a:solidFill>
+          <a:schemeClr val="accent1">
+            <a:hueOff val="0"/>
+            <a:satOff val="0"/>
+            <a:lumOff val="0"/>
+            <a:alphaOff val="0"/>
+          </a:schemeClr>
+        </a:solidFill>
+        <a:ln w="12700" cap="flat" cmpd="sng" algn="ctr">
+          <a:solidFill>
+            <a:schemeClr val="lt1">
+              <a:hueOff val="0"/>
+              <a:satOff val="0"/>
+              <a:lumOff val="0"/>
+              <a:alphaOff val="0"/>
+            </a:schemeClr>
+          </a:solidFill>
+          <a:prstDash val="solid"/>
+          <a:miter lim="800000"/>
+        </a:ln>
+        <a:effectLst/>
+      </dsp:spPr>
+      <dsp:style>
+        <a:lnRef idx="2">
+          <a:scrgbClr r="0" g="0" b="0"/>
+        </a:lnRef>
+        <a:fillRef idx="1">
+          <a:scrgbClr r="0" g="0" b="0"/>
+        </a:fillRef>
+        <a:effectRef idx="0">
+          <a:scrgbClr r="0" g="0" b="0"/>
+        </a:effectRef>
+        <a:fontRef idx="minor">
+          <a:schemeClr val="lt1"/>
+        </a:fontRef>
+      </dsp:style>
+      <dsp:txBody>
+        <a:bodyPr spcFirstLastPara="0" vert="horz" wrap="square" lIns="45720" tIns="45720" rIns="45720" bIns="45720" numCol="1" spcCol="1270" anchor="ctr" anchorCtr="0">
+          <a:noAutofit/>
+        </a:bodyPr>
+        <a:lstStyle/>
+        <a:p>
+          <a:pPr lvl="0" algn="ctr" defTabSz="533400">
+            <a:lnSpc>
+              <a:spcPct val="90000"/>
+            </a:lnSpc>
+            <a:spcBef>
+              <a:spcPct val="0"/>
+            </a:spcBef>
+            <a:spcAft>
+              <a:spcPct val="35000"/>
+            </a:spcAft>
+          </a:pPr>
+          <a:r>
+            <a:rPr lang="fr-FR" sz="1200" kern="1200"/>
+            <a:t>Workstation - 4</a:t>
+          </a:r>
+        </a:p>
+      </dsp:txBody>
+      <dsp:txXfrm>
+        <a:off x="3827736" y="262987"/>
+        <a:ext cx="875000" cy="512250"/>
+      </dsp:txXfrm>
+    </dsp:sp>
+    <dsp:sp modelId="{124CA9D9-246D-41E4-8CAB-E4AE8EF5C2D8}">
+      <dsp:nvSpPr>
+        <dsp:cNvPr id="0" name=""/>
+        <dsp:cNvSpPr/>
+      </dsp:nvSpPr>
+      <dsp:spPr>
+        <a:xfrm>
+          <a:off x="4809362" y="406660"/>
+          <a:ext cx="192257" cy="224904"/>
+        </a:xfrm>
+        <a:prstGeom prst="rightArrow">
+          <a:avLst>
+            <a:gd name="adj1" fmla="val 60000"/>
+            <a:gd name="adj2" fmla="val 50000"/>
+          </a:avLst>
+        </a:prstGeom>
+        <a:solidFill>
+          <a:schemeClr val="accent1">
+            <a:tint val="60000"/>
+            <a:hueOff val="0"/>
+            <a:satOff val="0"/>
+            <a:lumOff val="0"/>
+            <a:alphaOff val="0"/>
+          </a:schemeClr>
+        </a:solidFill>
+        <a:ln>
+          <a:noFill/>
+        </a:ln>
+        <a:effectLst/>
+      </dsp:spPr>
+      <dsp:style>
+        <a:lnRef idx="0">
+          <a:scrgbClr r="0" g="0" b="0"/>
+        </a:lnRef>
+        <a:fillRef idx="1">
+          <a:scrgbClr r="0" g="0" b="0"/>
+        </a:fillRef>
+        <a:effectRef idx="0">
+          <a:scrgbClr r="0" g="0" b="0"/>
+        </a:effectRef>
+        <a:fontRef idx="minor">
+          <a:schemeClr val="lt1"/>
+        </a:fontRef>
+      </dsp:style>
+      <dsp:txBody>
+        <a:bodyPr spcFirstLastPara="0" vert="horz" wrap="square" lIns="0" tIns="0" rIns="0" bIns="0" numCol="1" spcCol="1270" anchor="ctr" anchorCtr="0">
+          <a:noAutofit/>
+        </a:bodyPr>
+        <a:lstStyle/>
+        <a:p>
+          <a:pPr lvl="0" algn="ctr" defTabSz="400050">
+            <a:lnSpc>
+              <a:spcPct val="90000"/>
+            </a:lnSpc>
+            <a:spcBef>
+              <a:spcPct val="0"/>
+            </a:spcBef>
+            <a:spcAft>
+              <a:spcPct val="35000"/>
+            </a:spcAft>
+          </a:pPr>
+          <a:endParaRPr lang="fr-FR" sz="900" kern="1200"/>
+        </a:p>
+      </dsp:txBody>
+      <dsp:txXfrm>
+        <a:off x="4809362" y="451641"/>
+        <a:ext cx="134580" cy="134942"/>
+      </dsp:txXfrm>
+    </dsp:sp>
+    <dsp:sp modelId="{32542D01-F785-4F0D-A634-2BB88D6AE734}">
+      <dsp:nvSpPr>
+        <dsp:cNvPr id="0" name=""/>
+        <dsp:cNvSpPr/>
+      </dsp:nvSpPr>
+      <dsp:spPr>
+        <a:xfrm>
+          <a:off x="5081424" y="247050"/>
+          <a:ext cx="906874" cy="544124"/>
+        </a:xfrm>
+        <a:prstGeom prst="roundRect">
+          <a:avLst>
+            <a:gd name="adj" fmla="val 10000"/>
+          </a:avLst>
+        </a:prstGeom>
+        <a:solidFill>
+          <a:schemeClr val="accent1">
+            <a:hueOff val="0"/>
+            <a:satOff val="0"/>
+            <a:lumOff val="0"/>
+            <a:alphaOff val="0"/>
+          </a:schemeClr>
+        </a:solidFill>
+        <a:ln w="12700" cap="flat" cmpd="sng" algn="ctr">
+          <a:solidFill>
+            <a:schemeClr val="lt1">
+              <a:hueOff val="0"/>
+              <a:satOff val="0"/>
+              <a:lumOff val="0"/>
+              <a:alphaOff val="0"/>
+            </a:schemeClr>
+          </a:solidFill>
+          <a:prstDash val="solid"/>
+          <a:miter lim="800000"/>
+        </a:ln>
+        <a:effectLst/>
+      </dsp:spPr>
+      <dsp:style>
+        <a:lnRef idx="2">
+          <a:scrgbClr r="0" g="0" b="0"/>
+        </a:lnRef>
+        <a:fillRef idx="1">
+          <a:scrgbClr r="0" g="0" b="0"/>
+        </a:fillRef>
+        <a:effectRef idx="0">
+          <a:scrgbClr r="0" g="0" b="0"/>
+        </a:effectRef>
+        <a:fontRef idx="minor">
+          <a:schemeClr val="lt1"/>
+        </a:fontRef>
+      </dsp:style>
+      <dsp:txBody>
+        <a:bodyPr spcFirstLastPara="0" vert="horz" wrap="square" lIns="45720" tIns="45720" rIns="45720" bIns="45720" numCol="1" spcCol="1270" anchor="ctr" anchorCtr="0">
+          <a:noAutofit/>
+        </a:bodyPr>
+        <a:lstStyle/>
+        <a:p>
+          <a:pPr lvl="0" algn="ctr" defTabSz="533400">
+            <a:lnSpc>
+              <a:spcPct val="90000"/>
+            </a:lnSpc>
+            <a:spcBef>
+              <a:spcPct val="0"/>
+            </a:spcBef>
+            <a:spcAft>
+              <a:spcPct val="35000"/>
+            </a:spcAft>
+          </a:pPr>
+          <a:r>
+            <a:rPr lang="fr-FR" sz="1200" kern="1200"/>
+            <a:t>Evilbankdc</a:t>
+          </a:r>
+        </a:p>
+      </dsp:txBody>
+      <dsp:txXfrm>
+        <a:off x="5097361" y="262987"/>
+        <a:ext cx="875000" cy="512250"/>
+      </dsp:txXfrm>
+    </dsp:sp>
+  </dsp:spTree>
+</dsp:drawing>
+</file>
+
+<file path=word/diagrams/layout1.xml><?xml version="1.0" encoding="utf-8"?>
+<dgm:layoutDef xmlns:dgm="http://schemas.openxmlformats.org/drawingml/2006/diagram" xmlns:a="http://schemas.openxmlformats.org/drawingml/2006/main" uniqueId="urn:microsoft.com/office/officeart/2005/8/layout/process1">
+  <dgm:title val=""/>
+  <dgm:desc val=""/>
+  <dgm:catLst>
+    <dgm:cat type="process" pri="1000"/>
+    <dgm:cat type="convert" pri="15000"/>
+  </dgm:catLst>
+  <dgm:sampData useDef="1">
+    <dgm:dataModel>
+      <dgm:ptLst/>
+      <dgm:bg/>
+      <dgm:whole/>
+    </dgm:dataModel>
+  </dgm:sampData>
+  <dgm:styleData>
+    <dgm:dataModel>
+      <dgm:ptLst>
+        <dgm:pt modelId="0" type="doc"/>
+        <dgm:pt modelId="1"/>
+        <dgm:pt modelId="2"/>
+      </dgm:ptLst>
+      <dgm:cxnLst>
+        <dgm:cxn modelId="3" srcId="0" destId="1" srcOrd="0" destOrd="0"/>
+        <dgm:cxn modelId="4" srcId="0" destId="2" srcOrd="1" destOrd="0"/>
+      </dgm:cxnLst>
+      <dgm:bg/>
+      <dgm:whole/>
+    </dgm:dataModel>
+  </dgm:styleData>
+  <dgm:clrData>
+    <dgm:dataModel>
+      <dgm:ptLst>
+        <dgm:pt modelId="0" type="doc"/>
+        <dgm:pt modelId="1"/>
+        <dgm:pt modelId="2"/>
+        <dgm:pt modelId="3"/>
+        <dgm:pt modelId="4"/>
+      </dgm:ptLst>
+      <dgm:cxnLst>
+        <dgm:cxn modelId="5" srcId="0" destId="1" srcOrd="0" destOrd="0"/>
+        <dgm:cxn modelId="6" srcId="0" destId="2" srcOrd="1" destOrd="0"/>
+        <dgm:cxn modelId="7" srcId="0" destId="3" srcOrd="2" destOrd="0"/>
+        <dgm:cxn modelId="8" srcId="0" destId="4" srcOrd="3" destOrd="0"/>
+      </dgm:cxnLst>
+      <dgm:bg/>
+      <dgm:whole/>
+    </dgm:dataModel>
+  </dgm:clrData>
+  <dgm:layoutNode name="Name0">
+    <dgm:varLst>
+      <dgm:dir/>
+      <dgm:resizeHandles val="exact"/>
+    </dgm:varLst>
+    <dgm:choose name="Name1">
+      <dgm:if name="Name2" func="var" arg="dir" op="equ" val="norm">
+        <dgm:alg type="lin"/>
+      </dgm:if>
+      <dgm:else name="Name3">
+        <dgm:alg type="lin">
+          <dgm:param type="linDir" val="fromR"/>
+        </dgm:alg>
+      </dgm:else>
+    </dgm:choose>
+    <dgm:shape xmlns:r="http://schemas.openxmlformats.org/officeDocument/2006/relationships" r:blip="">
+      <dgm:adjLst/>
+    </dgm:shape>
+    <dgm:presOf/>
+    <dgm:constrLst>
+      <dgm:constr type="w" for="ch" ptType="node" refType="w"/>
+      <dgm:constr type="h" for="ch" ptType="node" op="equ"/>
+      <dgm:constr type="primFontSz" for="ch" ptType="node" op="equ" val="65"/>
+      <dgm:constr type="w" for="ch" ptType="sibTrans" refType="w" refFor="ch" refPtType="node" op="equ" fact="0.4"/>
+      <dgm:constr type="h" for="ch" ptType="sibTrans" op="equ"/>
+      <dgm:constr type="primFontSz" for="des" forName="connectorText" op="equ" val="55"/>
+      <dgm:constr type="primFontSz" for="des" forName="connectorText" refType="primFontSz" refFor="ch" refPtType="node" op="lte" fact="0.8"/>
+    </dgm:constrLst>
+    <dgm:ruleLst/>
+    <dgm:forEach name="nodesForEach" axis="ch" ptType="node">
+      <dgm:layoutNode name="node">
+        <dgm:varLst>
+          <dgm:bulletEnabled val="1"/>
+        </dgm:varLst>
+        <dgm:alg type="tx"/>
+        <dgm:shape xmlns:r="http://schemas.openxmlformats.org/officeDocument/2006/relationships" type="roundRect" r:blip="">
+          <dgm:adjLst>
+            <dgm:adj idx="1" val="0.1"/>
+          </dgm:adjLst>
+        </dgm:shape>
+        <dgm:presOf axis="desOrSelf" ptType="node"/>
+        <dgm:constrLst>
+          <dgm:constr type="h" refType="w" fact="0.6"/>
+          <dgm:constr type="tMarg" refType="primFontSz" fact="0.3"/>
+          <dgm:constr type="bMarg" refType="primFontSz" fact="0.3"/>
+          <dgm:constr type="lMarg" refType="primFontSz" fact="0.3"/>
+          <dgm:constr type="rMarg" refType="primFontSz" fact="0.3"/>
+        </dgm:constrLst>
+        <dgm:ruleLst>
+          <dgm:rule type="primFontSz" val="18" fact="NaN" max="NaN"/>
+          <dgm:rule type="h" val="NaN" fact="1.5" max="NaN"/>
+          <dgm:rule type="primFontSz" val="5" fact="NaN" max="NaN"/>
+          <dgm:rule type="h" val="INF" fact="NaN" max="NaN"/>
+        </dgm:ruleLst>
+      </dgm:layoutNode>
+      <dgm:forEach name="sibTransForEach" axis="followSib" ptType="sibTrans" cnt="1">
+        <dgm:layoutNode name="sibTrans">
+          <dgm:alg type="conn">
+            <dgm:param type="begPts" val="auto"/>
+            <dgm:param type="endPts" val="auto"/>
+          </dgm:alg>
+          <dgm:shape xmlns:r="http://schemas.openxmlformats.org/officeDocument/2006/relationships" type="conn" r:blip="">
+            <dgm:adjLst/>
+          </dgm:shape>
+          <dgm:presOf axis="self"/>
+          <dgm:constrLst>
+            <dgm:constr type="h" refType="w" fact="0.62"/>
+            <dgm:constr type="connDist"/>
+            <dgm:constr type="begPad" refType="connDist" fact="0.25"/>
+            <dgm:constr type="endPad" refType="connDist" fact="0.22"/>
+          </dgm:constrLst>
+          <dgm:ruleLst/>
+          <dgm:layoutNode name="connectorText">
+            <dgm:alg type="tx">
+              <dgm:param type="autoTxRot" val="grav"/>
+            </dgm:alg>
+            <dgm:shape xmlns:r="http://schemas.openxmlformats.org/officeDocument/2006/relationships" type="conn" r:blip="" hideGeom="1">
+              <dgm:adjLst/>
+            </dgm:shape>
+            <dgm:presOf axis="self"/>
+            <dgm:constrLst>
+              <dgm:constr type="lMarg"/>
+              <dgm:constr type="rMarg"/>
+              <dgm:constr type="tMarg"/>
+              <dgm:constr type="bMarg"/>
+            </dgm:constrLst>
+            <dgm:ruleLst>
+              <dgm:rule type="primFontSz" val="5" fact="NaN" max="NaN"/>
+            </dgm:ruleLst>
+          </dgm:layoutNode>
+        </dgm:layoutNode>
+      </dgm:forEach>
+    </dgm:forEach>
+  </dgm:layoutNode>
+</dgm:layoutDef>
+</file>
+
+<file path=word/diagrams/quickStyle1.xml><?xml version="1.0" encoding="utf-8"?>
+<dgm:styleDef xmlns:dgm="http://schemas.openxmlformats.org/drawingml/2006/diagram" xmlns:a="http://schemas.openxmlformats.org/drawingml/2006/main" uniqueId="urn:microsoft.com/office/officeart/2005/8/quickstyle/simple1">
+  <dgm:title val=""/>
+  <dgm:desc val=""/>
+  <dgm:catLst>
+    <dgm:cat type="simple" pri="10100"/>
+  </dgm:catLst>
+  <dgm:scene3d>
+    <a:camera prst="orthographicFront"/>
+    <a:lightRig rig="threePt" dir="t"/>
+  </dgm:scene3d>
+  <dgm:styleLbl name="node0">
+    <dgm:scene3d>
+      <a:camera prst="orthographicFront"/>
+      <a:lightRig rig="threePt" dir="t"/>
+    </dgm:scene3d>
+    <dgm:sp3d/>
+    <dgm:txPr/>
+    <dgm:style>
+      <a:lnRef idx="2">
+        <a:scrgbClr r="0" g="0" b="0"/>
+      </a:lnRef>
+      <a:fillRef idx="1">
+        <a:scrgbClr r="0" g="0" b="0"/>
+      </a:fillRef>
+      <a:effectRef idx="0">
+        <a:scrgbClr r="0" g="0" b="0"/>
+      </a:effectRef>
+      <a:fontRef idx="minor">
+        <a:schemeClr val="lt1"/>
+      </a:fontRef>
+    </dgm:style>
+  </dgm:styleLbl>
+  <dgm:styleLbl name="lnNode1">
+    <dgm:scene3d>
+      <a:camera prst="orthographicFront"/>
+      <a:lightRig rig="threePt" dir="t"/>
+    </dgm:scene3d>
+    <dgm:sp3d/>
+    <dgm:txPr/>
+    <dgm:style>
+      <a:lnRef idx="2">
+        <a:scrgbClr r="0" g="0" b="0"/>
+      </a:lnRef>
+      <a:fillRef idx="1">
+        <a:scrgbClr r="0" g="0" b="0"/>
+      </a:fillRef>
+      <a:effectRef idx="0">
+        <a:scrgbClr r="0" g="0" b="0"/>
+      </a:effectRef>
+      <a:fontRef idx="minor">
+        <a:schemeClr val="lt1"/>
+      </a:fontRef>
+    </dgm:style>
+  </dgm:styleLbl>
+  <dgm:styleLbl name="vennNode1">
+    <dgm:scene3d>
+      <a:camera prst="orthographicFront"/>
+      <a:lightRig rig="threePt" dir="t"/>
+    </dgm:scene3d>
+    <dgm:sp3d/>
+    <dgm:txPr/>
+    <dgm:style>
+      <a:lnRef idx="2">
+        <a:scrgbClr r="0" g="0" b="0"/>
+      </a:lnRef>
+      <a:fillRef idx="1">
+        <a:scrgbClr r="0" g="0" b="0"/>
+      </a:fillRef>
+      <a:effectRef idx="0">
+        <a:scrgbClr r="0" g="0" b="0"/>
+      </a:effectRef>
+      <a:fontRef idx="minor">
+        <a:schemeClr val="tx1"/>
+      </a:fontRef>
+    </dgm:style>
+  </dgm:styleLbl>
+  <dgm:styleLbl name="alignNode1">
+    <dgm:scene3d>
+      <a:camera prst="orthographicFront"/>
+      <a:lightRig rig="threePt" dir="t"/>
+    </dgm:scene3d>
+    <dgm:sp3d/>
+    <dgm:txPr/>
+    <dgm:style>
+      <a:lnRef idx="2">
+        <a:scrgbClr r="0" g="0" b="0"/>
+      </a:lnRef>
+      <a:fillRef idx="1">
+        <a:scrgbClr r="0" g="0" b="0"/>
+      </a:fillRef>
+      <a:effectRef idx="0">
+        <a:scrgbClr r="0" g="0" b="0"/>
+      </a:effectRef>
+      <a:fontRef idx="minor">
+        <a:schemeClr val="lt1"/>
+      </a:fontRef>
+    </dgm:style>
+  </dgm:styleLbl>
+  <dgm:styleLbl name="node1">
+    <dgm:scene3d>
+      <a:camera prst="orthographicFront"/>
+      <a:lightRig rig="threePt" dir="t"/>
+    </dgm:scene3d>
+    <dgm:sp3d/>
+    <dgm:txPr/>
+    <dgm:style>
+      <a:lnRef idx="2">
+        <a:scrgbClr r="0" g="0" b="0"/>
+      </a:lnRef>
+      <a:fillRef idx="1">
+        <a:scrgbClr r="0" g="0" b="0"/>
+      </a:fillRef>
+      <a:effectRef idx="0">
+        <a:scrgbClr r="0" g="0" b="0"/>
+      </a:effectRef>
+      <a:fontRef idx="minor">
+        <a:schemeClr val="lt1"/>
+      </a:fontRef>
+    </dgm:style>
+  </dgm:styleLbl>
+  <dgm:styleLbl name="node2">
+    <dgm:scene3d>
+      <a:camera prst="orthographicFront"/>
+      <a:lightRig rig="threePt" dir="t"/>
+    </dgm:scene3d>
+    <dgm:sp3d/>
+    <dgm:txPr/>
+    <dgm:style>
+      <a:lnRef idx="2">
+        <a:scrgbClr r="0" g="0" b="0"/>
+      </a:lnRef>
+      <a:fillRef idx="1">
+        <a:scrgbClr r="0" g="0" b="0"/>
+      </a:fillRef>
+      <a:effectRef idx="0">
+        <a:scrgbClr r="0" g="0" b="0"/>
+      </a:effectRef>
+      <a:fontRef idx="minor">
+        <a:schemeClr val="lt1"/>
+      </a:fontRef>
+    </dgm:style>
+  </dgm:styleLbl>
+  <dgm:styleLbl name="node3">
+    <dgm:scene3d>
+      <a:camera prst="orthographicFront"/>
+      <a:lightRig rig="threePt" dir="t"/>
+    </dgm:scene3d>
+    <dgm:sp3d/>
+    <dgm:txPr/>
+    <dgm:style>
+      <a:lnRef idx="2">
+        <a:scrgbClr r="0" g="0" b="0"/>
+      </a:lnRef>
+      <a:fillRef idx="1">
+        <a:scrgbClr r="0" g="0" b="0"/>
+      </a:fillRef>
+      <a:effectRef idx="0">
+        <a:scrgbClr r="0" g="0" b="0"/>
+      </a:effectRef>
+      <a:fontRef idx="minor">
+        <a:schemeClr val="lt1"/>
+      </a:fontRef>
+    </dgm:style>
+  </dgm:styleLbl>
+  <dgm:styleLbl name="node4">
+    <dgm:scene3d>
+      <a:camera prst="orthographicFront"/>
+      <a:lightRig rig="threePt" dir="t"/>
+    </dgm:scene3d>
+    <dgm:sp3d/>
+    <dgm:txPr/>
+    <dgm:style>
+      <a:lnRef idx="2">
+        <a:scrgbClr r="0" g="0" b="0"/>
+      </a:lnRef>
+      <a:fillRef idx="1">
+        <a:scrgbClr r="0" g="0" b="0"/>
+      </a:fillRef>
+      <a:effectRef idx="0">
+        <a:scrgbClr r="0" g="0" b="0"/>
+      </a:effectRef>
+      <a:fontRef idx="minor">
+        <a:schemeClr val="lt1"/>
+      </a:fontRef>
+    </dgm:style>
+  </dgm:styleLbl>
+  <dgm:styleLbl name="fgImgPlace1">
+    <dgm:scene3d>
+      <a:camera prst="orthographicFront"/>
+      <a:lightRig rig="threePt" dir="t"/>
+    </dgm:scene3d>
+    <dgm:sp3d/>
+    <dgm:txPr/>
+    <dgm:style>
+      <a:lnRef idx="2">
+        <a:scrgbClr r="0" g="0" b="0"/>
+      </a:lnRef>
+      <a:fillRef idx="1">
+        <a:scrgbClr r="0" g="0" b="0"/>
+      </a:fillRef>
+      <a:effectRef idx="0">
+        <a:scrgbClr r="0" g="0" b="0"/>
+      </a:effectRef>
+      <a:fontRef idx="minor"/>
+    </dgm:style>
+  </dgm:styleLbl>
+  <dgm:styleLbl name="alignImgPlace1">
+    <dgm:scene3d>
+      <a:camera prst="orthographicFront"/>
+      <a:lightRig rig="threePt" dir="t"/>
+    </dgm:scene3d>
+    <dgm:sp3d/>
+    <dgm:txPr/>
+    <dgm:style>
+      <a:lnRef idx="2">
+        <a:scrgbClr r="0" g="0" b="0"/>
+      </a:lnRef>
+      <a:fillRef idx="1">
+        <a:scrgbClr r="0" g="0" b="0"/>
+      </a:fillRef>
+      <a:effectRef idx="0">
+        <a:scrgbClr r="0" g="0" b="0"/>
+      </a:effectRef>
+      <a:fontRef idx="minor"/>
+    </dgm:style>
+  </dgm:styleLbl>
+  <dgm:styleLbl name="bgImgPlace1">
+    <dgm:scene3d>
+      <a:camera prst="orthographicFront"/>
+      <a:lightRig rig="threePt" dir="t"/>
+    </dgm:scene3d>
+    <dgm:sp3d/>
+    <dgm:txPr/>
+    <dgm:style>
+      <a:lnRef idx="2">
+        <a:scrgbClr r="0" g="0" b="0"/>
+      </a:lnRef>
+      <a:fillRef idx="1">
+        <a:scrgbClr r="0" g="0" b="0"/>
+      </a:fillRef>
+      <a:effectRef idx="0">
+        <a:scrgbClr r="0" g="0" b="0"/>
+      </a:effectRef>
+      <a:fontRef idx="minor"/>
+    </dgm:style>
+  </dgm:styleLbl>
+  <dgm:styleLbl name="sibTrans2D1">
+    <dgm:scene3d>
+      <a:camera prst="orthographicFront"/>
+      <a:lightRig rig="threePt" dir="t"/>
+    </dgm:scene3d>
+    <dgm:sp3d/>
+    <dgm:txPr/>
+    <dgm:style>
+      <a:lnRef idx="0">
+        <a:scrgbClr r="0" g="0" b="0"/>
+      </a:lnRef>
+      <a:fillRef idx="1">
+        <a:scrgbClr r="0" g="0" b="0"/>
+      </a:fillRef>
+      <a:effectRef idx="0">
+        <a:scrgbClr r="0" g="0" b="0"/>
+      </a:effectRef>
+      <a:fontRef idx="minor">
+        <a:schemeClr val="lt1"/>
+      </a:fontRef>
+    </dgm:style>
+  </dgm:styleLbl>
+  <dgm:styleLbl name="fgSibTrans2D1">
+    <dgm:scene3d>
+      <a:camera prst="orthographicFront"/>
+      <a:lightRig rig="threePt" dir="t"/>
+    </dgm:scene3d>
+    <dgm:sp3d/>
+    <dgm:txPr/>
+    <dgm:style>
+      <a:lnRef idx="0">
+        <a:scrgbClr r="0" g="0" b="0"/>
+      </a:lnRef>
+      <a:fillRef idx="1">
+        <a:scrgbClr r="0" g="0" b="0"/>
+      </a:fillRef>
+      <a:effectRef idx="0">
+        <a:scrgbClr r="0" g="0" b="0"/>
+      </a:effectRef>
+      <a:fontRef idx="minor">
+        <a:schemeClr val="lt1"/>
+      </a:fontRef>
+    </dgm:style>
+  </dgm:styleLbl>
+  <dgm:styleLbl name="bgSibTrans2D1">
+    <dgm:scene3d>
+      <a:camera prst="orthographicFront"/>
+      <a:lightRig rig="threePt" dir="t"/>
+    </dgm:scene3d>
+    <dgm:sp3d/>
+    <dgm:txPr/>
+    <dgm:style>
+      <a:lnRef idx="0">
+        <a:scrgbClr r="0" g="0" b="0"/>
+      </a:lnRef>
+      <a:fillRef idx="1">
+        <a:scrgbClr r="0" g="0" b="0"/>
+      </a:fillRef>
+      <a:effectRef idx="0">
+        <a:scrgbClr r="0" g="0" b="0"/>
+      </a:effectRef>
+      <a:fontRef idx="minor">
+        <a:schemeClr val="lt1"/>
+      </a:fontRef>
+    </dgm:style>
+  </dgm:styleLbl>
+  <dgm:styleLbl name="sibTrans1D1">
+    <dgm:scene3d>
+      <a:camera prst="orthographicFront"/>
+      <a:lightRig rig="threePt" dir="t"/>
+    </dgm:scene3d>
+    <dgm:sp3d/>
+    <dgm:txPr/>
+    <dgm:style>
+      <a:lnRef idx="1">
+        <a:scrgbClr r="0" g="0" b="0"/>
+      </a:lnRef>
+      <a:fillRef idx="0">
+        <a:scrgbClr r="0" g="0" b="0"/>
+      </a:fillRef>
+      <a:effectRef idx="0">
+        <a:scrgbClr r="0" g="0" b="0"/>
+      </a:effectRef>
+      <a:fontRef idx="minor"/>
+    </dgm:style>
+  </dgm:styleLbl>
+  <dgm:styleLbl name="callout">
+    <dgm:scene3d>
+      <a:camera prst="orthographicFront"/>
+      <a:lightRig rig="threePt" dir="t"/>
+    </dgm:scene3d>
+    <dgm:sp3d/>
+    <dgm:txPr/>
+    <dgm:style>
+      <a:lnRef idx="2">
+        <a:scrgbClr r="0" g="0" b="0"/>
+      </a:lnRef>
+      <a:fillRef idx="1">
+        <a:scrgbClr r="0" g="0" b="0"/>
+      </a:fillRef>
+      <a:effectRef idx="0">
+        <a:scrgbClr r="0" g="0" b="0"/>
+      </a:effectRef>
+      <a:fontRef idx="minor"/>
+    </dgm:style>
+  </dgm:styleLbl>
+  <dgm:styleLbl name="asst0">
+    <dgm:scene3d>
+      <a:camera prst="orthographicFront"/>
+      <a:lightRig rig="threePt" dir="t"/>
+    </dgm:scene3d>
+    <dgm:sp3d/>
+    <dgm:txPr/>
+    <dgm:style>
+      <a:lnRef idx="2">
+        <a:scrgbClr r="0" g="0" b="0"/>
+      </a:lnRef>
+      <a:fillRef idx="1">
+        <a:scrgbClr r="0" g="0" b="0"/>
+      </a:fillRef>
+      <a:effectRef idx="0">
+        <a:scrgbClr r="0" g="0" b="0"/>
+      </a:effectRef>
+      <a:fontRef idx="minor">
+        <a:schemeClr val="lt1"/>
+      </a:fontRef>
+    </dgm:style>
+  </dgm:styleLbl>
+  <dgm:styleLbl name="asst1">
+    <dgm:scene3d>
+      <a:camera prst="orthographicFront"/>
+      <a:lightRig rig="threePt" dir="t"/>
+    </dgm:scene3d>
+    <dgm:sp3d/>
+    <dgm:txPr/>
+    <dgm:style>
+      <a:lnRef idx="2">
+        <a:scrgbClr r="0" g="0" b="0"/>
+      </a:lnRef>
+      <a:fillRef idx="1">
+        <a:scrgbClr r="0" g="0" b="0"/>
+      </a:fillRef>
+      <a:effectRef idx="0">
+        <a:scrgbClr r="0" g="0" b="0"/>
+      </a:effectRef>
+      <a:fontRef idx="minor">
+        <a:schemeClr val="lt1"/>
+      </a:fontRef>
+    </dgm:style>
+  </dgm:styleLbl>
+  <dgm:styleLbl name="asst2">
+    <dgm:scene3d>
+      <a:camera prst="orthographicFront"/>
+      <a:lightRig rig="threePt" dir="t"/>
+    </dgm:scene3d>
+    <dgm:sp3d/>
+    <dgm:txPr/>
+    <dgm:style>
+      <a:lnRef idx="2">
+        <a:scrgbClr r="0" g="0" b="0"/>
+      </a:lnRef>
+      <a:fillRef idx="1">
+        <a:scrgbClr r="0" g="0" b="0"/>
+      </a:fillRef>
+      <a:effectRef idx="0">
+        <a:scrgbClr r="0" g="0" b="0"/>
+      </a:effectRef>
+      <a:fontRef idx="minor">
+        <a:schemeClr val="lt1"/>
+      </a:fontRef>
+    </dgm:style>
+  </dgm:styleLbl>
+  <dgm:styleLbl name="asst3">
+    <dgm:scene3d>
+      <a:camera prst="orthographicFront"/>
+      <a:lightRig rig="threePt" dir="t"/>
+    </dgm:scene3d>
+    <dgm:sp3d/>
+    <dgm:txPr/>
+    <dgm:style>
+      <a:lnRef idx="2">
+        <a:scrgbClr r="0" g="0" b="0"/>
+      </a:lnRef>
+      <a:fillRef idx="1">
+        <a:scrgbClr r="0" g="0" b="0"/>
+      </a:fillRef>
+      <a:effectRef idx="0">
+        <a:scrgbClr r="0" g="0" b="0"/>
+      </a:effectRef>
+      <a:fontRef idx="minor">
+        <a:schemeClr val="lt1"/>
+      </a:fontRef>
+    </dgm:style>
+  </dgm:styleLbl>
+  <dgm:styleLbl name="asst4">
+    <dgm:scene3d>
+      <a:camera prst="orthographicFront"/>
+      <a:lightRig rig="threePt" dir="t"/>
+    </dgm:scene3d>
+    <dgm:sp3d/>
+    <dgm:txPr/>
+    <dgm:style>
+      <a:lnRef idx="2">
+        <a:scrgbClr r="0" g="0" b="0"/>
+      </a:lnRef>
+      <a:fillRef idx="1">
+        <a:scrgbClr r="0" g="0" b="0"/>
+      </a:fillRef>
+      <a:effectRef idx="0">
+        <a:scrgbClr r="0" g="0" b="0"/>
+      </a:effectRef>
+      <a:fontRef idx="minor">
+        <a:schemeClr val="lt1"/>
+      </a:fontRef>
+    </dgm:style>
+  </dgm:styleLbl>
+  <dgm:styleLbl name="parChTrans2D1">
+    <dgm:scene3d>
+      <a:camera prst="orthographicFront"/>
+      <a:lightRig rig="threePt" dir="t"/>
+    </dgm:scene3d>
+    <dgm:sp3d/>
+    <dgm:txPr/>
+    <dgm:style>
+      <a:lnRef idx="2">
+        <a:scrgbClr r="0" g="0" b="0"/>
+      </a:lnRef>
+      <a:fillRef idx="1">
+        <a:scrgbClr r="0" g="0" b="0"/>
+      </a:fillRef>
+      <a:effectRef idx="0">
+        <a:scrgbClr r="0" g="0" b="0"/>
+      </a:effectRef>
+      <a:fontRef idx="minor">
+        <a:schemeClr val="lt1"/>
+      </a:fontRef>
+    </dgm:style>
+  </dgm:styleLbl>
+  <dgm:styleLbl name="parChTrans2D2">
+    <dgm:scene3d>
+      <a:camera prst="orthographicFront"/>
+      <a:lightRig rig="threePt" dir="t"/>
+    </dgm:scene3d>
+    <dgm:sp3d/>
+    <dgm:txPr/>
+    <dgm:style>
+      <a:lnRef idx="2">
+        <a:scrgbClr r="0" g="0" b="0"/>
+      </a:lnRef>
+      <a:fillRef idx="1">
+        <a:scrgbClr r="0" g="0" b="0"/>
+      </a:fillRef>
+      <a:effectRef idx="0">
+        <a:scrgbClr r="0" g="0" b="0"/>
+      </a:effectRef>
+      <a:fontRef idx="minor">
+        <a:schemeClr val="lt1"/>
+      </a:fontRef>
+    </dgm:style>
+  </dgm:styleLbl>
+  <dgm:styleLbl name="parChTrans2D3">
+    <dgm:scene3d>
+      <a:camera prst="orthographicFront"/>
+      <a:lightRig rig="threePt" dir="t"/>
+    </dgm:scene3d>
+    <dgm:sp3d/>
+    <dgm:txPr/>
+    <dgm:style>
+      <a:lnRef idx="2">
+        <a:scrgbClr r="0" g="0" b="0"/>
+      </a:lnRef>
+      <a:fillRef idx="1">
+        <a:scrgbClr r="0" g="0" b="0"/>
+      </a:fillRef>
+      <a:effectRef idx="0">
+        <a:scrgbClr r="0" g="0" b="0"/>
+      </a:effectRef>
+      <a:fontRef idx="minor">
+        <a:schemeClr val="lt1"/>
+      </a:fontRef>
+    </dgm:style>
+  </dgm:styleLbl>
+  <dgm:styleLbl name="parChTrans2D4">
+    <dgm:scene3d>
+      <a:camera prst="orthographicFront"/>
+      <a:lightRig rig="threePt" dir="t"/>
+    </dgm:scene3d>
+    <dgm:sp3d/>
+    <dgm:txPr/>
+    <dgm:style>
+      <a:lnRef idx="2">
+        <a:scrgbClr r="0" g="0" b="0"/>
+      </a:lnRef>
+      <a:fillRef idx="1">
+        <a:scrgbClr r="0" g="0" b="0"/>
+      </a:fillRef>
+      <a:effectRef idx="0">
+        <a:scrgbClr r="0" g="0" b="0"/>
+      </a:effectRef>
+      <a:fontRef idx="minor">
+        <a:schemeClr val="lt1"/>
+      </a:fontRef>
+    </dgm:style>
+  </dgm:styleLbl>
+  <dgm:styleLbl name="parChTrans1D1">
+    <dgm:scene3d>
+      <a:camera prst="orthographicFront"/>
+      <a:lightRig rig="threePt" dir="t"/>
+    </dgm:scene3d>
+    <dgm:sp3d/>
+    <dgm:txPr/>
+    <dgm:style>
+      <a:lnRef idx="2">
+        <a:scrgbClr r="0" g="0" b="0"/>
+      </a:lnRef>
+      <a:fillRef idx="0">
+        <a:scrgbClr r="0" g="0" b="0"/>
+      </a:fillRef>
+      <a:effectRef idx="0">
+        <a:scrgbClr r="0" g="0" b="0"/>
+      </a:effectRef>
+      <a:fontRef idx="minor"/>
+    </dgm:style>
+  </dgm:styleLbl>
+  <dgm:styleLbl name="parChTrans1D2">
+    <dgm:scene3d>
+      <a:camera prst="orthographicFront"/>
+      <a:lightRig rig="threePt" dir="t"/>
+    </dgm:scene3d>
+    <dgm:sp3d/>
+    <dgm:txPr/>
+    <dgm:style>
+      <a:lnRef idx="2">
+        <a:scrgbClr r="0" g="0" b="0"/>
+      </a:lnRef>
+      <a:fillRef idx="0">
+        <a:scrgbClr r="0" g="0" b="0"/>
+      </a:fillRef>
+      <a:effectRef idx="0">
+        <a:scrgbClr r="0" g="0" b="0"/>
+      </a:effectRef>
+      <a:fontRef idx="minor"/>
+    </dgm:style>
+  </dgm:styleLbl>
+  <dgm:styleLbl name="parChTrans1D3">
+    <dgm:scene3d>
+      <a:camera prst="orthographicFront"/>
+      <a:lightRig rig="threePt" dir="t"/>
+    </dgm:scene3d>
+    <dgm:sp3d/>
+    <dgm:txPr/>
+    <dgm:style>
+      <a:lnRef idx="2">
+        <a:scrgbClr r="0" g="0" b="0"/>
+      </a:lnRef>
+      <a:fillRef idx="0">
+        <a:scrgbClr r="0" g="0" b="0"/>
+      </a:fillRef>
+      <a:effectRef idx="0">
+        <a:scrgbClr r="0" g="0" b="0"/>
+      </a:effectRef>
+      <a:fontRef idx="minor"/>
+    </dgm:style>
+  </dgm:styleLbl>
+  <dgm:styleLbl name="parChTrans1D4">
+    <dgm:scene3d>
+      <a:camera prst="orthographicFront"/>
+      <a:lightRig rig="threePt" dir="t"/>
+    </dgm:scene3d>
+    <dgm:sp3d/>
+    <dgm:txPr/>
+    <dgm:style>
+      <a:lnRef idx="2">
+        <a:scrgbClr r="0" g="0" b="0"/>
+      </a:lnRef>
+      <a:fillRef idx="0">
+        <a:scrgbClr r="0" g="0" b="0"/>
+      </a:fillRef>
+      <a:effectRef idx="0">
+        <a:scrgbClr r="0" g="0" b="0"/>
+      </a:effectRef>
+      <a:fontRef idx="minor"/>
+    </dgm:style>
+  </dgm:styleLbl>
+  <dgm:styleLbl name="fgAcc1">
+    <dgm:scene3d>
+      <a:camera prst="orthographicFront"/>
+      <a:lightRig rig="threePt" dir="t"/>
+    </dgm:scene3d>
+    <dgm:sp3d/>
+    <dgm:txPr/>
+    <dgm:style>
+      <a:lnRef idx="2">
+        <a:scrgbClr r="0" g="0" b="0"/>
+      </a:lnRef>
+      <a:fillRef idx="1">
+        <a:scrgbClr r="0" g="0" b="0"/>
+      </a:fillRef>
+      <a:effectRef idx="0">
+        <a:scrgbClr r="0" g="0" b="0"/>
+      </a:effectRef>
+      <a:fontRef idx="minor"/>
+    </dgm:style>
+  </dgm:styleLbl>
+  <dgm:styleLbl name="conFgAcc1">
+    <dgm:scene3d>
+      <a:camera prst="orthographicFront"/>
+      <a:lightRig rig="threePt" dir="t"/>
+    </dgm:scene3d>
+    <dgm:sp3d/>
+    <dgm:txPr/>
+    <dgm:style>
+      <a:lnRef idx="2">
+        <a:scrgbClr r="0" g="0" b="0"/>
+      </a:lnRef>
+      <a:fillRef idx="1">
+        <a:scrgbClr r="0" g="0" b="0"/>
+      </a:fillRef>
+      <a:effectRef idx="0">
+        <a:scrgbClr r="0" g="0" b="0"/>
+      </a:effectRef>
+      <a:fontRef idx="minor"/>
+    </dgm:style>
+  </dgm:styleLbl>
+  <dgm:styleLbl name="alignAcc1">
+    <dgm:scene3d>
+      <a:camera prst="orthographicFront"/>
+      <a:lightRig rig="threePt" dir="t"/>
+    </dgm:scene3d>
+    <dgm:sp3d/>
+    <dgm:txPr/>
+    <dgm:style>
+      <a:lnRef idx="2">
+        <a:scrgbClr r="0" g="0" b="0"/>
+      </a:lnRef>
+      <a:fillRef idx="1">
+        <a:scrgbClr r="0" g="0" b="0"/>
+      </a:fillRef>
+      <a:effectRef idx="0">
+        <a:scrgbClr r="0" g="0" b="0"/>
+      </a:effectRef>
+      <a:fontRef idx="minor"/>
+    </dgm:style>
+  </dgm:styleLbl>
+  <dgm:styleLbl name="trAlignAcc1">
+    <dgm:scene3d>
+      <a:camera prst="orthographicFront"/>
+      <a:lightRig rig="threePt" dir="t"/>
+    </dgm:scene3d>
+    <dgm:sp3d/>
+    <dgm:txPr/>
+    <dgm:style>
+      <a:lnRef idx="1">
+        <a:scrgbClr r="0" g="0" b="0"/>
+      </a:lnRef>
+      <a:fillRef idx="1">
+        <a:scrgbClr r="0" g="0" b="0"/>
+      </a:fillRef>
+      <a:effectRef idx="0">
+        <a:scrgbClr r="0" g="0" b="0"/>
+      </a:effectRef>
+      <a:fontRef idx="minor"/>
+    </dgm:style>
+  </dgm:styleLbl>
+  <dgm:styleLbl name="bgAcc1">
+    <dgm:scene3d>
+      <a:camera prst="orthographicFront"/>
+      <a:lightRig rig="threePt" dir="t"/>
+    </dgm:scene3d>
+    <dgm:sp3d/>
+    <dgm:txPr/>
+    <dgm:style>
+      <a:lnRef idx="2">
+        <a:scrgbClr r="0" g="0" b="0"/>
+      </a:lnRef>
+      <a:fillRef idx="1">
+        <a:scrgbClr r="0" g="0" b="0"/>
+      </a:fillRef>
+      <a:effectRef idx="0">
+        <a:scrgbClr r="0" g="0" b="0"/>
+      </a:effectRef>
+      <a:fontRef idx="minor"/>
+    </dgm:style>
+  </dgm:styleLbl>
+  <dgm:styleLbl name="solidFgAcc1">
+    <dgm:scene3d>
+      <a:camera prst="orthographicFront"/>
+      <a:lightRig rig="threePt" dir="t"/>
+    </dgm:scene3d>
+    <dgm:sp3d/>
+    <dgm:txPr/>
+    <dgm:style>
+      <a:lnRef idx="2">
+        <a:scrgbClr r="0" g="0" b="0"/>
+      </a:lnRef>
+      <a:fillRef idx="1">
+        <a:scrgbClr r="0" g="0" b="0"/>
+      </a:fillRef>
+      <a:effectRef idx="0">
+        <a:scrgbClr r="0" g="0" b="0"/>
+      </a:effectRef>
+      <a:fontRef idx="minor"/>
+    </dgm:style>
+  </dgm:styleLbl>
+  <dgm:styleLbl name="solidAlignAcc1">
+    <dgm:scene3d>
+      <a:camera prst="orthographicFront"/>
+      <a:lightRig rig="threePt" dir="t"/>
+    </dgm:scene3d>
+    <dgm:sp3d/>
+    <dgm:txPr/>
+    <dgm:style>
+      <a:lnRef idx="2">
+        <a:scrgbClr r="0" g="0" b="0"/>
+      </a:lnRef>
+      <a:fillRef idx="1">
+        <a:scrgbClr r="0" g="0" b="0"/>
+      </a:fillRef>
+      <a:effectRef idx="0">
+        <a:scrgbClr r="0" g="0" b="0"/>
+      </a:effectRef>
+      <a:fontRef idx="minor"/>
+    </dgm:style>
+  </dgm:styleLbl>
+  <dgm:styleLbl name="solidBgAcc1">
+    <dgm:scene3d>
+      <a:camera prst="orthographicFront"/>
+      <a:lightRig rig="threePt" dir="t"/>
+    </dgm:scene3d>
+    <dgm:sp3d/>
+    <dgm:txPr/>
+    <dgm:style>
+      <a:lnRef idx="2">
+        <a:scrgbClr r="0" g="0" b="0"/>
+      </a:lnRef>
+      <a:fillRef idx="1">
+        <a:scrgbClr r="0" g="0" b="0"/>
+      </a:fillRef>
+      <a:effectRef idx="0">
+        <a:scrgbClr r="0" g="0" b="0"/>
+      </a:effectRef>
+      <a:fontRef idx="minor"/>
+    </dgm:style>
+  </dgm:styleLbl>
+  <dgm:styleLbl name="fgAccFollowNode1">
+    <dgm:scene3d>
+      <a:camera prst="orthographicFront"/>
+      <a:lightRig rig="threePt" dir="t"/>
+    </dgm:scene3d>
+    <dgm:sp3d/>
+    <dgm:txPr/>
+    <dgm:style>
+      <a:lnRef idx="2">
+        <a:scrgbClr r="0" g="0" b="0"/>
+      </a:lnRef>
+      <a:fillRef idx="1">
+        <a:scrgbClr r="0" g="0" b="0"/>
+      </a:fillRef>
+      <a:effectRef idx="0">
+        <a:scrgbClr r="0" g="0" b="0"/>
+      </a:effectRef>
+      <a:fontRef idx="minor"/>
+    </dgm:style>
+  </dgm:styleLbl>
+  <dgm:styleLbl name="alignAccFollowNode1">
+    <dgm:scene3d>
+      <a:camera prst="orthographicFront"/>
+      <a:lightRig rig="threePt" dir="t"/>
+    </dgm:scene3d>
+    <dgm:sp3d/>
+    <dgm:txPr/>
+    <dgm:style>
+      <a:lnRef idx="2">
+        <a:scrgbClr r="0" g="0" b="0"/>
+      </a:lnRef>
+      <a:fillRef idx="1">
+        <a:scrgbClr r="0" g="0" b="0"/>
+      </a:fillRef>
+      <a:effectRef idx="0">
+        <a:scrgbClr r="0" g="0" b="0"/>
+      </a:effectRef>
+      <a:fontRef idx="minor"/>
+    </dgm:style>
+  </dgm:styleLbl>
+  <dgm:styleLbl name="bgAccFollowNode1">
+    <dgm:scene3d>
+      <a:camera prst="orthographicFront"/>
+      <a:lightRig rig="threePt" dir="t"/>
+    </dgm:scene3d>
+    <dgm:sp3d/>
+    <dgm:txPr/>
+    <dgm:style>
+      <a:lnRef idx="2">
+        <a:scrgbClr r="0" g="0" b="0"/>
+      </a:lnRef>
+      <a:fillRef idx="1">
+        <a:scrgbClr r="0" g="0" b="0"/>
+      </a:fillRef>
+      <a:effectRef idx="0">
+        <a:scrgbClr r="0" g="0" b="0"/>
+      </a:effectRef>
+      <a:fontRef idx="minor"/>
+    </dgm:style>
+  </dgm:styleLbl>
+  <dgm:styleLbl name="fgAcc0">
+    <dgm:scene3d>
+      <a:camera prst="orthographicFront"/>
+      <a:lightRig rig="threePt" dir="t"/>
+    </dgm:scene3d>
+    <dgm:sp3d/>
+    <dgm:txPr/>
+    <dgm:style>
+      <a:lnRef idx="2">
+        <a:scrgbClr r="0" g="0" b="0"/>
+      </a:lnRef>
+      <a:fillRef idx="1">
+        <a:scrgbClr r="0" g="0" b="0"/>
+      </a:fillRef>
+      <a:effectRef idx="0">
+        <a:scrgbClr r="0" g="0" b="0"/>
+      </a:effectRef>
+      <a:fontRef idx="minor"/>
+    </dgm:style>
+  </dgm:styleLbl>
+  <dgm:styleLbl name="fgAcc2">
+    <dgm:scene3d>
+      <a:camera prst="orthographicFront"/>
+      <a:lightRig rig="threePt" dir="t"/>
+    </dgm:scene3d>
+    <dgm:sp3d/>
+    <dgm:txPr/>
+    <dgm:style>
+      <a:lnRef idx="2">
+        <a:scrgbClr r="0" g="0" b="0"/>
+      </a:lnRef>
+      <a:fillRef idx="1">
+        <a:scrgbClr r="0" g="0" b="0"/>
+      </a:fillRef>
+      <a:effectRef idx="0">
+        <a:scrgbClr r="0" g="0" b="0"/>
+      </a:effectRef>
+      <a:fontRef idx="minor"/>
+    </dgm:style>
+  </dgm:styleLbl>
+  <dgm:styleLbl name="fgAcc3">
+    <dgm:scene3d>
+      <a:camera prst="orthographicFront"/>
+      <a:lightRig rig="threePt" dir="t"/>
+    </dgm:scene3d>
+    <dgm:sp3d/>
+    <dgm:txPr/>
+    <dgm:style>
+      <a:lnRef idx="2">
+        <a:scrgbClr r="0" g="0" b="0"/>
+      </a:lnRef>
+      <a:fillRef idx="1">
+        <a:scrgbClr r="0" g="0" b="0"/>
+      </a:fillRef>
+      <a:effectRef idx="0">
+        <a:scrgbClr r="0" g="0" b="0"/>
+      </a:effectRef>
+      <a:fontRef idx="minor"/>
+    </dgm:style>
+  </dgm:styleLbl>
+  <dgm:styleLbl name="fgAcc4">
+    <dgm:scene3d>
+      <a:camera prst="orthographicFront"/>
+      <a:lightRig rig="threePt" dir="t"/>
+    </dgm:scene3d>
+    <dgm:sp3d/>
+    <dgm:txPr/>
+    <dgm:style>
+      <a:lnRef idx="2">
+        <a:scrgbClr r="0" g="0" b="0"/>
+      </a:lnRef>
+      <a:fillRef idx="1">
+        <a:scrgbClr r="0" g="0" b="0"/>
+      </a:fillRef>
+      <a:effectRef idx="0">
+        <a:scrgbClr r="0" g="0" b="0"/>
+      </a:effectRef>
+      <a:fontRef idx="minor"/>
+    </dgm:style>
+  </dgm:styleLbl>
+  <dgm:styleLbl name="bgShp">
+    <dgm:scene3d>
+      <a:camera prst="orthographicFront"/>
+      <a:lightRig rig="threePt" dir="t"/>
+    </dgm:scene3d>
+    <dgm:sp3d/>
+    <dgm:txPr/>
+    <dgm:style>
+      <a:lnRef idx="0">
+        <a:scrgbClr r="0" g="0" b="0"/>
+      </a:lnRef>
+      <a:fillRef idx="1">
+        <a:scrgbClr r="0" g="0" b="0"/>
+      </a:fillRef>
+      <a:effectRef idx="0">
+        <a:scrgbClr r="0" g="0" b="0"/>
+      </a:effectRef>
+      <a:fontRef idx="minor"/>
+    </dgm:style>
+  </dgm:styleLbl>
+  <dgm:styleLbl name="dkBgShp">
+    <dgm:scene3d>
+      <a:camera prst="orthographicFront"/>
+      <a:lightRig rig="threePt" dir="t"/>
+    </dgm:scene3d>
+    <dgm:sp3d/>
+    <dgm:txPr/>
+    <dgm:style>
+      <a:lnRef idx="0">
+        <a:scrgbClr r="0" g="0" b="0"/>
+      </a:lnRef>
+      <a:fillRef idx="1">
+        <a:scrgbClr r="0" g="0" b="0"/>
+      </a:fillRef>
+      <a:effectRef idx="0">
+        <a:scrgbClr r="0" g="0" b="0"/>
+      </a:effectRef>
+      <a:fontRef idx="minor"/>
+    </dgm:style>
+  </dgm:styleLbl>
+  <dgm:styleLbl name="trBgShp">
+    <dgm:scene3d>
+      <a:camera prst="orthographicFront"/>
+      <a:lightRig rig="threePt" dir="t"/>
+    </dgm:scene3d>
+    <dgm:sp3d/>
+    <dgm:txPr/>
+    <dgm:style>
+      <a:lnRef idx="0">
+        <a:scrgbClr r="0" g="0" b="0"/>
+      </a:lnRef>
+      <a:fillRef idx="1">
+        <a:scrgbClr r="0" g="0" b="0"/>
+      </a:fillRef>
+      <a:effectRef idx="0">
+        <a:scrgbClr r="0" g="0" b="0"/>
+      </a:effectRef>
+      <a:fontRef idx="minor"/>
+    </dgm:style>
+  </dgm:styleLbl>
+  <dgm:styleLbl name="fgShp">
+    <dgm:scene3d>
+      <a:camera prst="orthographicFront"/>
+      <a:lightRig rig="threePt" dir="t"/>
+    </dgm:scene3d>
+    <dgm:sp3d/>
+    <dgm:txPr/>
+    <dgm:style>
+      <a:lnRef idx="2">
+        <a:scrgbClr r="0" g="0" b="0"/>
+      </a:lnRef>
+      <a:fillRef idx="1">
+        <a:scrgbClr r="0" g="0" b="0"/>
+      </a:fillRef>
+      <a:effectRef idx="0">
+        <a:scrgbClr r="0" g="0" b="0"/>
+      </a:effectRef>
+      <a:fontRef idx="minor"/>
+    </dgm:style>
+  </dgm:styleLbl>
+  <dgm:styleLbl name="revTx">
+    <dgm:scene3d>
+      <a:camera prst="orthographicFront"/>
+      <a:lightRig rig="threePt" dir="t"/>
+    </dgm:scene3d>
+    <dgm:sp3d/>
+    <dgm:txPr/>
+    <dgm:style>
+      <a:lnRef idx="0">
+        <a:scrgbClr r="0" g="0" b="0"/>
+      </a:lnRef>
+      <a:fillRef idx="0">
+        <a:scrgbClr r="0" g="0" b="0"/>
+      </a:fillRef>
+      <a:effectRef idx="0">
+        <a:scrgbClr r="0" g="0" b="0"/>
+      </a:effectRef>
+      <a:fontRef idx="minor"/>
+    </dgm:style>
+  </dgm:styleLbl>
+</dgm:styleDef>
+</file>
+
 <file path=word/theme/theme1.xml><?xml version="1.0" encoding="utf-8"?>
 <a:theme xmlns:a="http://schemas.openxmlformats.org/drawingml/2006/main" name="Thème Office">
   <a:themeElements>
@@ -2068,4 +6592,16 @@
     </a:ext>
   </a:extLst>
 </a:theme>
+</file>
+
+<file path=customXml/item1.xml><?xml version="1.0" encoding="utf-8"?>
+<b:Sources xmlns:b="http://schemas.openxmlformats.org/officeDocument/2006/bibliography" xmlns="http://schemas.openxmlformats.org/officeDocument/2006/bibliography" SelectedStyle="\APASixthEditionOfficeOnline.xsl" StyleName="APA" Version="6"/>
+</file>
+
+<file path=customXml/itemProps1.xml><?xml version="1.0" encoding="utf-8"?>
+<ds:datastoreItem xmlns:ds="http://schemas.openxmlformats.org/officeDocument/2006/customXml" ds:itemID="{20451167-9FE9-489C-952B-18EAC6E06ED4}">
+  <ds:schemaRefs>
+    <ds:schemaRef ds:uri="http://schemas.openxmlformats.org/officeDocument/2006/bibliography"/>
+  </ds:schemaRefs>
+</ds:datastoreItem>
 </file>
</xml_diff>